<commit_message>
el comit que me falto
</commit_message>
<xml_diff>
--- a/Trimestre 2/5. Casos de uso Extendido.docx
+++ b/Trimestre 2/5. Casos de uso Extendido.docx
@@ -1126,6 +1126,13 @@
             <w:tcW w:w="6732" w:type="dxa"/>
           </w:tcPr>
           <w:p>
+            <w:pPr>
+              <w:pStyle w:val="Prrafodelista"/>
+              <w:numPr>
+                <w:ilvl w:val="0"/>
+                <w:numId w:val="19"/>
+              </w:numPr>
+            </w:pPr>
             <w:r>
               <w:t xml:space="preserve">Enviar notificaciones </w:t>
             </w:r>
@@ -1134,6 +1141,13 @@
             </w:r>
           </w:p>
           <w:p>
+            <w:pPr>
+              <w:pStyle w:val="Prrafodelista"/>
+              <w:numPr>
+                <w:ilvl w:val="0"/>
+                <w:numId w:val="19"/>
+              </w:numPr>
+            </w:pPr>
             <w:r>
               <w:t xml:space="preserve">Enviar </w:t>
             </w:r>
@@ -1145,6 +1159,13 @@
             </w:r>
           </w:p>
           <w:p>
+            <w:pPr>
+              <w:pStyle w:val="Prrafodelista"/>
+              <w:numPr>
+                <w:ilvl w:val="0"/>
+                <w:numId w:val="19"/>
+              </w:numPr>
+            </w:pPr>
             <w:r>
               <w:t>Generar un id asociado al pedido</w:t>
             </w:r>
@@ -45619,6 +45640,92 @@
     </w:lvl>
   </w:abstractNum>
   <w:abstractNum w:abstractNumId="15" w15:restartNumberingAfterBreak="0">
+    <w:nsid w:val="08D87559"/>
+    <w:multiLevelType w:val="hybridMultilevel"/>
+    <w:tmpl w:val="3340B006"/>
+    <w:lvl w:ilvl="0" w:tplc="240A000F">
+      <w:start w:val="1"/>
+      <w:numFmt w:val="decimal"/>
+      <w:lvlText w:val="%1."/>
+      <w:lvlJc w:val="left"/>
+      <w:pPr>
+        <w:ind w:left="720" w:hanging="360"/>
+      </w:pPr>
+    </w:lvl>
+    <w:lvl w:ilvl="1" w:tplc="240A0019" w:tentative="1">
+      <w:start w:val="1"/>
+      <w:numFmt w:val="lowerLetter"/>
+      <w:lvlText w:val="%2."/>
+      <w:lvlJc w:val="left"/>
+      <w:pPr>
+        <w:ind w:left="1440" w:hanging="360"/>
+      </w:pPr>
+    </w:lvl>
+    <w:lvl w:ilvl="2" w:tplc="240A001B" w:tentative="1">
+      <w:start w:val="1"/>
+      <w:numFmt w:val="lowerRoman"/>
+      <w:lvlText w:val="%3."/>
+      <w:lvlJc w:val="right"/>
+      <w:pPr>
+        <w:ind w:left="2160" w:hanging="180"/>
+      </w:pPr>
+    </w:lvl>
+    <w:lvl w:ilvl="3" w:tplc="240A000F" w:tentative="1">
+      <w:start w:val="1"/>
+      <w:numFmt w:val="decimal"/>
+      <w:lvlText w:val="%4."/>
+      <w:lvlJc w:val="left"/>
+      <w:pPr>
+        <w:ind w:left="2880" w:hanging="360"/>
+      </w:pPr>
+    </w:lvl>
+    <w:lvl w:ilvl="4" w:tplc="240A0019" w:tentative="1">
+      <w:start w:val="1"/>
+      <w:numFmt w:val="lowerLetter"/>
+      <w:lvlText w:val="%5."/>
+      <w:lvlJc w:val="left"/>
+      <w:pPr>
+        <w:ind w:left="3600" w:hanging="360"/>
+      </w:pPr>
+    </w:lvl>
+    <w:lvl w:ilvl="5" w:tplc="240A001B" w:tentative="1">
+      <w:start w:val="1"/>
+      <w:numFmt w:val="lowerRoman"/>
+      <w:lvlText w:val="%6."/>
+      <w:lvlJc w:val="right"/>
+      <w:pPr>
+        <w:ind w:left="4320" w:hanging="180"/>
+      </w:pPr>
+    </w:lvl>
+    <w:lvl w:ilvl="6" w:tplc="240A000F" w:tentative="1">
+      <w:start w:val="1"/>
+      <w:numFmt w:val="decimal"/>
+      <w:lvlText w:val="%7."/>
+      <w:lvlJc w:val="left"/>
+      <w:pPr>
+        <w:ind w:left="5040" w:hanging="360"/>
+      </w:pPr>
+    </w:lvl>
+    <w:lvl w:ilvl="7" w:tplc="240A0019" w:tentative="1">
+      <w:start w:val="1"/>
+      <w:numFmt w:val="lowerLetter"/>
+      <w:lvlText w:val="%8."/>
+      <w:lvlJc w:val="left"/>
+      <w:pPr>
+        <w:ind w:left="5760" w:hanging="360"/>
+      </w:pPr>
+    </w:lvl>
+    <w:lvl w:ilvl="8" w:tplc="240A001B" w:tentative="1">
+      <w:start w:val="1"/>
+      <w:numFmt w:val="lowerRoman"/>
+      <w:lvlText w:val="%9."/>
+      <w:lvlJc w:val="right"/>
+      <w:pPr>
+        <w:ind w:left="6480" w:hanging="180"/>
+      </w:pPr>
+    </w:lvl>
+  </w:abstractNum>
+  <w:abstractNum w:abstractNumId="16" w15:restartNumberingAfterBreak="0">
     <w:nsid w:val="097B6906"/>
     <w:multiLevelType w:val="hybridMultilevel"/>
     <w:tmpl w:val="207EF68E"/>
@@ -45707,7 +45814,7 @@
       </w:pPr>
     </w:lvl>
   </w:abstractNum>
-  <w:abstractNum w:abstractNumId="16" w15:restartNumberingAfterBreak="0">
+  <w:abstractNum w:abstractNumId="17" w15:restartNumberingAfterBreak="0">
     <w:nsid w:val="0A494045"/>
     <w:multiLevelType w:val="hybridMultilevel"/>
     <w:tmpl w:val="207EF68E"/>
@@ -45796,7 +45903,7 @@
       </w:pPr>
     </w:lvl>
   </w:abstractNum>
-  <w:abstractNum w:abstractNumId="17" w15:restartNumberingAfterBreak="0">
+  <w:abstractNum w:abstractNumId="18" w15:restartNumberingAfterBreak="0">
     <w:nsid w:val="0DCD3623"/>
     <w:multiLevelType w:val="hybridMultilevel"/>
     <w:tmpl w:val="CCC2DDD6"/>
@@ -45910,7 +46017,7 @@
       </w:pPr>
     </w:lvl>
   </w:abstractNum>
-  <w:abstractNum w:abstractNumId="18" w15:restartNumberingAfterBreak="0">
+  <w:abstractNum w:abstractNumId="19" w15:restartNumberingAfterBreak="0">
     <w:nsid w:val="0F753747"/>
     <w:multiLevelType w:val="hybridMultilevel"/>
     <w:tmpl w:val="E95E3F92"/>
@@ -46027,7 +46134,7 @@
       </w:pPr>
     </w:lvl>
   </w:abstractNum>
-  <w:abstractNum w:abstractNumId="19" w15:restartNumberingAfterBreak="0">
+  <w:abstractNum w:abstractNumId="20" w15:restartNumberingAfterBreak="0">
     <w:nsid w:val="105703FF"/>
     <w:multiLevelType w:val="hybridMultilevel"/>
     <w:tmpl w:val="CCC2DDD6"/>
@@ -46141,7 +46248,7 @@
       </w:pPr>
     </w:lvl>
   </w:abstractNum>
-  <w:abstractNum w:abstractNumId="20" w15:restartNumberingAfterBreak="0">
+  <w:abstractNum w:abstractNumId="21" w15:restartNumberingAfterBreak="0">
     <w:nsid w:val="122420BC"/>
     <w:multiLevelType w:val="hybridMultilevel"/>
     <w:tmpl w:val="207EF68E"/>
@@ -46230,7 +46337,7 @@
       </w:pPr>
     </w:lvl>
   </w:abstractNum>
-  <w:abstractNum w:abstractNumId="21" w15:restartNumberingAfterBreak="0">
+  <w:abstractNum w:abstractNumId="22" w15:restartNumberingAfterBreak="0">
     <w:nsid w:val="123778E6"/>
     <w:multiLevelType w:val="hybridMultilevel"/>
     <w:tmpl w:val="207EF68E"/>
@@ -46319,7 +46426,7 @@
       </w:pPr>
     </w:lvl>
   </w:abstractNum>
-  <w:abstractNum w:abstractNumId="22" w15:restartNumberingAfterBreak="0">
+  <w:abstractNum w:abstractNumId="23" w15:restartNumberingAfterBreak="0">
     <w:nsid w:val="12A86FE3"/>
     <w:multiLevelType w:val="hybridMultilevel"/>
     <w:tmpl w:val="CCC2DDD6"/>
@@ -46433,7 +46540,7 @@
       </w:pPr>
     </w:lvl>
   </w:abstractNum>
-  <w:abstractNum w:abstractNumId="23" w15:restartNumberingAfterBreak="0">
+  <w:abstractNum w:abstractNumId="24" w15:restartNumberingAfterBreak="0">
     <w:nsid w:val="13CC3108"/>
     <w:multiLevelType w:val="hybridMultilevel"/>
     <w:tmpl w:val="E95E3F92"/>
@@ -46550,7 +46657,7 @@
       </w:pPr>
     </w:lvl>
   </w:abstractNum>
-  <w:abstractNum w:abstractNumId="24" w15:restartNumberingAfterBreak="0">
+  <w:abstractNum w:abstractNumId="25" w15:restartNumberingAfterBreak="0">
     <w:nsid w:val="169761DB"/>
     <w:multiLevelType w:val="hybridMultilevel"/>
     <w:tmpl w:val="CCC2DDD6"/>
@@ -46664,7 +46771,7 @@
       </w:pPr>
     </w:lvl>
   </w:abstractNum>
-  <w:abstractNum w:abstractNumId="25" w15:restartNumberingAfterBreak="0">
+  <w:abstractNum w:abstractNumId="26" w15:restartNumberingAfterBreak="0">
     <w:nsid w:val="17B11352"/>
     <w:multiLevelType w:val="hybridMultilevel"/>
     <w:tmpl w:val="207EF68E"/>
@@ -46753,7 +46860,7 @@
       </w:pPr>
     </w:lvl>
   </w:abstractNum>
-  <w:abstractNum w:abstractNumId="26" w15:restartNumberingAfterBreak="0">
+  <w:abstractNum w:abstractNumId="27" w15:restartNumberingAfterBreak="0">
     <w:nsid w:val="17B23950"/>
     <w:multiLevelType w:val="multilevel"/>
     <w:tmpl w:val="FAE26720"/>
@@ -46902,7 +47009,7 @@
       </w:rPr>
     </w:lvl>
   </w:abstractNum>
-  <w:abstractNum w:abstractNumId="27" w15:restartNumberingAfterBreak="0">
+  <w:abstractNum w:abstractNumId="28" w15:restartNumberingAfterBreak="0">
     <w:nsid w:val="17B705A6"/>
     <w:multiLevelType w:val="hybridMultilevel"/>
     <w:tmpl w:val="E95E3F92"/>
@@ -47019,7 +47126,7 @@
       </w:pPr>
     </w:lvl>
   </w:abstractNum>
-  <w:abstractNum w:abstractNumId="28" w15:restartNumberingAfterBreak="0">
+  <w:abstractNum w:abstractNumId="29" w15:restartNumberingAfterBreak="0">
     <w:nsid w:val="17D16516"/>
     <w:multiLevelType w:val="hybridMultilevel"/>
     <w:tmpl w:val="207EF68E"/>
@@ -47108,7 +47215,7 @@
       </w:pPr>
     </w:lvl>
   </w:abstractNum>
-  <w:abstractNum w:abstractNumId="29" w15:restartNumberingAfterBreak="0">
+  <w:abstractNum w:abstractNumId="30" w15:restartNumberingAfterBreak="0">
     <w:nsid w:val="1A6D75A7"/>
     <w:multiLevelType w:val="hybridMultilevel"/>
     <w:tmpl w:val="207EF68E"/>
@@ -47197,7 +47304,7 @@
       </w:pPr>
     </w:lvl>
   </w:abstractNum>
-  <w:abstractNum w:abstractNumId="30" w15:restartNumberingAfterBreak="0">
+  <w:abstractNum w:abstractNumId="31" w15:restartNumberingAfterBreak="0">
     <w:nsid w:val="1AE1721C"/>
     <w:multiLevelType w:val="hybridMultilevel"/>
     <w:tmpl w:val="207EF68E"/>
@@ -47286,7 +47393,7 @@
       </w:pPr>
     </w:lvl>
   </w:abstractNum>
-  <w:abstractNum w:abstractNumId="31" w15:restartNumberingAfterBreak="0">
+  <w:abstractNum w:abstractNumId="32" w15:restartNumberingAfterBreak="0">
     <w:nsid w:val="1B280EAD"/>
     <w:multiLevelType w:val="hybridMultilevel"/>
     <w:tmpl w:val="E95E3F92"/>
@@ -47403,7 +47510,7 @@
       </w:pPr>
     </w:lvl>
   </w:abstractNum>
-  <w:abstractNum w:abstractNumId="32" w15:restartNumberingAfterBreak="0">
+  <w:abstractNum w:abstractNumId="33" w15:restartNumberingAfterBreak="0">
     <w:nsid w:val="1C395D5C"/>
     <w:multiLevelType w:val="hybridMultilevel"/>
     <w:tmpl w:val="207EF68E"/>
@@ -47492,7 +47599,7 @@
       </w:pPr>
     </w:lvl>
   </w:abstractNum>
-  <w:abstractNum w:abstractNumId="33" w15:restartNumberingAfterBreak="0">
+  <w:abstractNum w:abstractNumId="34" w15:restartNumberingAfterBreak="0">
     <w:nsid w:val="1D3D6FE6"/>
     <w:multiLevelType w:val="hybridMultilevel"/>
     <w:tmpl w:val="207EF68E"/>
@@ -47581,7 +47688,7 @@
       </w:pPr>
     </w:lvl>
   </w:abstractNum>
-  <w:abstractNum w:abstractNumId="34" w15:restartNumberingAfterBreak="0">
+  <w:abstractNum w:abstractNumId="35" w15:restartNumberingAfterBreak="0">
     <w:nsid w:val="1DD41141"/>
     <w:multiLevelType w:val="hybridMultilevel"/>
     <w:tmpl w:val="1E9459FC"/>
@@ -47672,7 +47779,7 @@
       </w:pPr>
     </w:lvl>
   </w:abstractNum>
-  <w:abstractNum w:abstractNumId="35" w15:restartNumberingAfterBreak="0">
+  <w:abstractNum w:abstractNumId="36" w15:restartNumberingAfterBreak="0">
     <w:nsid w:val="1E381375"/>
     <w:multiLevelType w:val="hybridMultilevel"/>
     <w:tmpl w:val="CCC2DDD6"/>
@@ -47786,7 +47893,7 @@
       </w:pPr>
     </w:lvl>
   </w:abstractNum>
-  <w:abstractNum w:abstractNumId="36" w15:restartNumberingAfterBreak="0">
+  <w:abstractNum w:abstractNumId="37" w15:restartNumberingAfterBreak="0">
     <w:nsid w:val="1F390D10"/>
     <w:multiLevelType w:val="singleLevel"/>
     <w:tmpl w:val="4D90F492"/>
@@ -47801,7 +47908,7 @@
       </w:pPr>
     </w:lvl>
   </w:abstractNum>
-  <w:abstractNum w:abstractNumId="37" w15:restartNumberingAfterBreak="0">
+  <w:abstractNum w:abstractNumId="38" w15:restartNumberingAfterBreak="0">
     <w:nsid w:val="20836D6D"/>
     <w:multiLevelType w:val="hybridMultilevel"/>
     <w:tmpl w:val="E95E3F92"/>
@@ -47918,7 +48025,7 @@
       </w:pPr>
     </w:lvl>
   </w:abstractNum>
-  <w:abstractNum w:abstractNumId="38" w15:restartNumberingAfterBreak="0">
+  <w:abstractNum w:abstractNumId="39" w15:restartNumberingAfterBreak="0">
     <w:nsid w:val="20B86CEC"/>
     <w:multiLevelType w:val="multilevel"/>
     <w:tmpl w:val="CFB287A8"/>
@@ -48031,7 +48138,7 @@
       </w:pPr>
     </w:lvl>
   </w:abstractNum>
-  <w:abstractNum w:abstractNumId="39" w15:restartNumberingAfterBreak="0">
+  <w:abstractNum w:abstractNumId="40" w15:restartNumberingAfterBreak="0">
     <w:nsid w:val="21D52326"/>
     <w:multiLevelType w:val="hybridMultilevel"/>
     <w:tmpl w:val="CCC2DDD6"/>
@@ -48145,7 +48252,7 @@
       </w:pPr>
     </w:lvl>
   </w:abstractNum>
-  <w:abstractNum w:abstractNumId="40" w15:restartNumberingAfterBreak="0">
+  <w:abstractNum w:abstractNumId="41" w15:restartNumberingAfterBreak="0">
     <w:nsid w:val="233431F5"/>
     <w:multiLevelType w:val="hybridMultilevel"/>
     <w:tmpl w:val="CCC2DDD6"/>
@@ -48259,7 +48366,7 @@
       </w:pPr>
     </w:lvl>
   </w:abstractNum>
-  <w:abstractNum w:abstractNumId="41" w15:restartNumberingAfterBreak="0">
+  <w:abstractNum w:abstractNumId="42" w15:restartNumberingAfterBreak="0">
     <w:nsid w:val="23D446CF"/>
     <w:multiLevelType w:val="multilevel"/>
     <w:tmpl w:val="769E0BFA"/>
@@ -48399,7 +48506,7 @@
       </w:rPr>
     </w:lvl>
   </w:abstractNum>
-  <w:abstractNum w:abstractNumId="42" w15:restartNumberingAfterBreak="0">
+  <w:abstractNum w:abstractNumId="43" w15:restartNumberingAfterBreak="0">
     <w:nsid w:val="24480C70"/>
     <w:multiLevelType w:val="hybridMultilevel"/>
     <w:tmpl w:val="E95E3F92"/>
@@ -48516,7 +48623,7 @@
       </w:pPr>
     </w:lvl>
   </w:abstractNum>
-  <w:abstractNum w:abstractNumId="43" w15:restartNumberingAfterBreak="0">
+  <w:abstractNum w:abstractNumId="44" w15:restartNumberingAfterBreak="0">
     <w:nsid w:val="286574DE"/>
     <w:multiLevelType w:val="hybridMultilevel"/>
     <w:tmpl w:val="CCC2DDD6"/>
@@ -48630,7 +48737,7 @@
       </w:pPr>
     </w:lvl>
   </w:abstractNum>
-  <w:abstractNum w:abstractNumId="44" w15:restartNumberingAfterBreak="0">
+  <w:abstractNum w:abstractNumId="45" w15:restartNumberingAfterBreak="0">
     <w:nsid w:val="286B4F7F"/>
     <w:multiLevelType w:val="hybridMultilevel"/>
     <w:tmpl w:val="207EF68E"/>
@@ -48719,7 +48826,7 @@
       </w:pPr>
     </w:lvl>
   </w:abstractNum>
-  <w:abstractNum w:abstractNumId="45" w15:restartNumberingAfterBreak="0">
+  <w:abstractNum w:abstractNumId="46" w15:restartNumberingAfterBreak="0">
     <w:nsid w:val="29671504"/>
     <w:multiLevelType w:val="hybridMultilevel"/>
     <w:tmpl w:val="CCC2DDD6"/>
@@ -48833,7 +48940,7 @@
       </w:pPr>
     </w:lvl>
   </w:abstractNum>
-  <w:abstractNum w:abstractNumId="46" w15:restartNumberingAfterBreak="0">
+  <w:abstractNum w:abstractNumId="47" w15:restartNumberingAfterBreak="0">
     <w:nsid w:val="2B2B59F0"/>
     <w:multiLevelType w:val="hybridMultilevel"/>
     <w:tmpl w:val="CCC2DDD6"/>
@@ -48947,7 +49054,7 @@
       </w:pPr>
     </w:lvl>
   </w:abstractNum>
-  <w:abstractNum w:abstractNumId="47" w15:restartNumberingAfterBreak="0">
+  <w:abstractNum w:abstractNumId="48" w15:restartNumberingAfterBreak="0">
     <w:nsid w:val="2C2E2EF2"/>
     <w:multiLevelType w:val="multilevel"/>
     <w:tmpl w:val="6144D5C6"/>
@@ -49096,7 +49203,7 @@
       </w:rPr>
     </w:lvl>
   </w:abstractNum>
-  <w:abstractNum w:abstractNumId="48" w15:restartNumberingAfterBreak="0">
+  <w:abstractNum w:abstractNumId="49" w15:restartNumberingAfterBreak="0">
     <w:nsid w:val="2D2633CB"/>
     <w:multiLevelType w:val="hybridMultilevel"/>
     <w:tmpl w:val="CCC2DDD6"/>
@@ -49210,7 +49317,7 @@
       </w:pPr>
     </w:lvl>
   </w:abstractNum>
-  <w:abstractNum w:abstractNumId="49" w15:restartNumberingAfterBreak="0">
+  <w:abstractNum w:abstractNumId="50" w15:restartNumberingAfterBreak="0">
     <w:nsid w:val="2D734C63"/>
     <w:multiLevelType w:val="hybridMultilevel"/>
     <w:tmpl w:val="E95E3F92"/>
@@ -49327,7 +49434,7 @@
       </w:pPr>
     </w:lvl>
   </w:abstractNum>
-  <w:abstractNum w:abstractNumId="50" w15:restartNumberingAfterBreak="0">
+  <w:abstractNum w:abstractNumId="51" w15:restartNumberingAfterBreak="0">
     <w:nsid w:val="2DC05BFD"/>
     <w:multiLevelType w:val="multilevel"/>
     <w:tmpl w:val="DC8C993E"/>
@@ -49441,7 +49548,7 @@
       </w:pPr>
     </w:lvl>
   </w:abstractNum>
-  <w:abstractNum w:abstractNumId="51" w15:restartNumberingAfterBreak="0">
+  <w:abstractNum w:abstractNumId="52" w15:restartNumberingAfterBreak="0">
     <w:nsid w:val="2EAD69B2"/>
     <w:multiLevelType w:val="singleLevel"/>
     <w:tmpl w:val="4D90F492"/>
@@ -49456,7 +49563,7 @@
       </w:pPr>
     </w:lvl>
   </w:abstractNum>
-  <w:abstractNum w:abstractNumId="52" w15:restartNumberingAfterBreak="0">
+  <w:abstractNum w:abstractNumId="53" w15:restartNumberingAfterBreak="0">
     <w:nsid w:val="2F093006"/>
     <w:multiLevelType w:val="hybridMultilevel"/>
     <w:tmpl w:val="CCC2DDD6"/>
@@ -49570,7 +49677,7 @@
       </w:pPr>
     </w:lvl>
   </w:abstractNum>
-  <w:abstractNum w:abstractNumId="53" w15:restartNumberingAfterBreak="0">
+  <w:abstractNum w:abstractNumId="54" w15:restartNumberingAfterBreak="0">
     <w:nsid w:val="302950E4"/>
     <w:multiLevelType w:val="hybridMultilevel"/>
     <w:tmpl w:val="08AAB886"/>
@@ -49684,7 +49791,7 @@
       </w:pPr>
     </w:lvl>
   </w:abstractNum>
-  <w:abstractNum w:abstractNumId="54" w15:restartNumberingAfterBreak="0">
+  <w:abstractNum w:abstractNumId="55" w15:restartNumberingAfterBreak="0">
     <w:nsid w:val="313B5F13"/>
     <w:multiLevelType w:val="hybridMultilevel"/>
     <w:tmpl w:val="E95E3F92"/>
@@ -49801,7 +49908,7 @@
       </w:pPr>
     </w:lvl>
   </w:abstractNum>
-  <w:abstractNum w:abstractNumId="55" w15:restartNumberingAfterBreak="0">
+  <w:abstractNum w:abstractNumId="56" w15:restartNumberingAfterBreak="0">
     <w:nsid w:val="317804E4"/>
     <w:multiLevelType w:val="hybridMultilevel"/>
     <w:tmpl w:val="E95E3F92"/>
@@ -49918,7 +50025,7 @@
       </w:pPr>
     </w:lvl>
   </w:abstractNum>
-  <w:abstractNum w:abstractNumId="56" w15:restartNumberingAfterBreak="0">
+  <w:abstractNum w:abstractNumId="57" w15:restartNumberingAfterBreak="0">
     <w:nsid w:val="31B10ADC"/>
     <w:multiLevelType w:val="hybridMultilevel"/>
     <w:tmpl w:val="B5D64AAC"/>
@@ -50032,7 +50139,7 @@
       </w:pPr>
     </w:lvl>
   </w:abstractNum>
-  <w:abstractNum w:abstractNumId="57" w15:restartNumberingAfterBreak="0">
+  <w:abstractNum w:abstractNumId="58" w15:restartNumberingAfterBreak="0">
     <w:nsid w:val="341E2216"/>
     <w:multiLevelType w:val="hybridMultilevel"/>
     <w:tmpl w:val="CCC2DDD6"/>
@@ -50146,7 +50253,7 @@
       </w:pPr>
     </w:lvl>
   </w:abstractNum>
-  <w:abstractNum w:abstractNumId="58" w15:restartNumberingAfterBreak="0">
+  <w:abstractNum w:abstractNumId="59" w15:restartNumberingAfterBreak="0">
     <w:nsid w:val="35D725DD"/>
     <w:multiLevelType w:val="multilevel"/>
     <w:tmpl w:val="0409001F"/>
@@ -50259,7 +50366,7 @@
       </w:pPr>
     </w:lvl>
   </w:abstractNum>
-  <w:abstractNum w:abstractNumId="59" w15:restartNumberingAfterBreak="0">
+  <w:abstractNum w:abstractNumId="60" w15:restartNumberingAfterBreak="0">
     <w:nsid w:val="379C1ADA"/>
     <w:multiLevelType w:val="hybridMultilevel"/>
     <w:tmpl w:val="CCC2DDD6"/>
@@ -50373,7 +50480,7 @@
       </w:pPr>
     </w:lvl>
   </w:abstractNum>
-  <w:abstractNum w:abstractNumId="60" w15:restartNumberingAfterBreak="0">
+  <w:abstractNum w:abstractNumId="61" w15:restartNumberingAfterBreak="0">
     <w:nsid w:val="39D71B8A"/>
     <w:multiLevelType w:val="hybridMultilevel"/>
     <w:tmpl w:val="CCC2DDD6"/>
@@ -50487,7 +50594,7 @@
       </w:pPr>
     </w:lvl>
   </w:abstractNum>
-  <w:abstractNum w:abstractNumId="61" w15:restartNumberingAfterBreak="0">
+  <w:abstractNum w:abstractNumId="62" w15:restartNumberingAfterBreak="0">
     <w:nsid w:val="3A307FA3"/>
     <w:multiLevelType w:val="hybridMultilevel"/>
     <w:tmpl w:val="CCC2DDD6"/>
@@ -50601,7 +50708,7 @@
       </w:pPr>
     </w:lvl>
   </w:abstractNum>
-  <w:abstractNum w:abstractNumId="62" w15:restartNumberingAfterBreak="0">
+  <w:abstractNum w:abstractNumId="63" w15:restartNumberingAfterBreak="0">
     <w:nsid w:val="3A837E6B"/>
     <w:multiLevelType w:val="hybridMultilevel"/>
     <w:tmpl w:val="CCC2DDD6"/>
@@ -50715,7 +50822,7 @@
       </w:pPr>
     </w:lvl>
   </w:abstractNum>
-  <w:abstractNum w:abstractNumId="63" w15:restartNumberingAfterBreak="0">
+  <w:abstractNum w:abstractNumId="64" w15:restartNumberingAfterBreak="0">
     <w:nsid w:val="3B463204"/>
     <w:multiLevelType w:val="hybridMultilevel"/>
     <w:tmpl w:val="CCC2DDD6"/>
@@ -50829,7 +50936,7 @@
       </w:pPr>
     </w:lvl>
   </w:abstractNum>
-  <w:abstractNum w:abstractNumId="64" w15:restartNumberingAfterBreak="0">
+  <w:abstractNum w:abstractNumId="65" w15:restartNumberingAfterBreak="0">
     <w:nsid w:val="3E057DA2"/>
     <w:multiLevelType w:val="hybridMultilevel"/>
     <w:tmpl w:val="CCC2DDD6"/>
@@ -50943,7 +51050,7 @@
       </w:pPr>
     </w:lvl>
   </w:abstractNum>
-  <w:abstractNum w:abstractNumId="65" w15:restartNumberingAfterBreak="0">
+  <w:abstractNum w:abstractNumId="66" w15:restartNumberingAfterBreak="0">
     <w:nsid w:val="3E1868B3"/>
     <w:multiLevelType w:val="hybridMultilevel"/>
     <w:tmpl w:val="E95E3F92"/>
@@ -51060,7 +51167,7 @@
       </w:pPr>
     </w:lvl>
   </w:abstractNum>
-  <w:abstractNum w:abstractNumId="66" w15:restartNumberingAfterBreak="0">
+  <w:abstractNum w:abstractNumId="67" w15:restartNumberingAfterBreak="0">
     <w:nsid w:val="3E516679"/>
     <w:multiLevelType w:val="hybridMultilevel"/>
     <w:tmpl w:val="E95E3F92"/>
@@ -51177,7 +51284,7 @@
       </w:pPr>
     </w:lvl>
   </w:abstractNum>
-  <w:abstractNum w:abstractNumId="67" w15:restartNumberingAfterBreak="0">
+  <w:abstractNum w:abstractNumId="68" w15:restartNumberingAfterBreak="0">
     <w:nsid w:val="3F014707"/>
     <w:multiLevelType w:val="multilevel"/>
     <w:tmpl w:val="32C624D0"/>
@@ -51326,7 +51433,7 @@
       </w:rPr>
     </w:lvl>
   </w:abstractNum>
-  <w:abstractNum w:abstractNumId="68" w15:restartNumberingAfterBreak="0">
+  <w:abstractNum w:abstractNumId="69" w15:restartNumberingAfterBreak="0">
     <w:nsid w:val="3F486637"/>
     <w:multiLevelType w:val="hybridMultilevel"/>
     <w:tmpl w:val="207EF68E"/>
@@ -51415,7 +51522,7 @@
       </w:pPr>
     </w:lvl>
   </w:abstractNum>
-  <w:abstractNum w:abstractNumId="69" w15:restartNumberingAfterBreak="0">
+  <w:abstractNum w:abstractNumId="70" w15:restartNumberingAfterBreak="0">
     <w:nsid w:val="4030264E"/>
     <w:multiLevelType w:val="hybridMultilevel"/>
     <w:tmpl w:val="CCC2DDD6"/>
@@ -51529,7 +51636,7 @@
       </w:pPr>
     </w:lvl>
   </w:abstractNum>
-  <w:abstractNum w:abstractNumId="70" w15:restartNumberingAfterBreak="0">
+  <w:abstractNum w:abstractNumId="71" w15:restartNumberingAfterBreak="0">
     <w:nsid w:val="40D914FC"/>
     <w:multiLevelType w:val="hybridMultilevel"/>
     <w:tmpl w:val="E95E3F92"/>
@@ -51646,7 +51753,7 @@
       </w:pPr>
     </w:lvl>
   </w:abstractNum>
-  <w:abstractNum w:abstractNumId="71" w15:restartNumberingAfterBreak="0">
+  <w:abstractNum w:abstractNumId="72" w15:restartNumberingAfterBreak="0">
     <w:nsid w:val="444845F1"/>
     <w:multiLevelType w:val="hybridMultilevel"/>
     <w:tmpl w:val="207EF68E"/>
@@ -51735,7 +51842,7 @@
       </w:pPr>
     </w:lvl>
   </w:abstractNum>
-  <w:abstractNum w:abstractNumId="72" w15:restartNumberingAfterBreak="0">
+  <w:abstractNum w:abstractNumId="73" w15:restartNumberingAfterBreak="0">
     <w:nsid w:val="460B4D77"/>
     <w:multiLevelType w:val="hybridMultilevel"/>
     <w:tmpl w:val="E95E3F92"/>
@@ -51852,7 +51959,7 @@
       </w:pPr>
     </w:lvl>
   </w:abstractNum>
-  <w:abstractNum w:abstractNumId="73" w15:restartNumberingAfterBreak="0">
+  <w:abstractNum w:abstractNumId="74" w15:restartNumberingAfterBreak="0">
     <w:nsid w:val="46AE3572"/>
     <w:multiLevelType w:val="hybridMultilevel"/>
     <w:tmpl w:val="207EF68E"/>
@@ -51941,7 +52048,7 @@
       </w:pPr>
     </w:lvl>
   </w:abstractNum>
-  <w:abstractNum w:abstractNumId="74" w15:restartNumberingAfterBreak="0">
+  <w:abstractNum w:abstractNumId="75" w15:restartNumberingAfterBreak="0">
     <w:nsid w:val="47A95BA2"/>
     <w:multiLevelType w:val="multilevel"/>
     <w:tmpl w:val="4B1CDD94"/>
@@ -52090,7 +52197,7 @@
       </w:rPr>
     </w:lvl>
   </w:abstractNum>
-  <w:abstractNum w:abstractNumId="75" w15:restartNumberingAfterBreak="0">
+  <w:abstractNum w:abstractNumId="76" w15:restartNumberingAfterBreak="0">
     <w:nsid w:val="4A461440"/>
     <w:multiLevelType w:val="hybridMultilevel"/>
     <w:tmpl w:val="CCC2DDD6"/>
@@ -52204,7 +52311,7 @@
       </w:pPr>
     </w:lvl>
   </w:abstractNum>
-  <w:abstractNum w:abstractNumId="76" w15:restartNumberingAfterBreak="0">
+  <w:abstractNum w:abstractNumId="77" w15:restartNumberingAfterBreak="0">
     <w:nsid w:val="4AE85AF9"/>
     <w:multiLevelType w:val="hybridMultilevel"/>
     <w:tmpl w:val="207EF68E"/>
@@ -52293,7 +52400,7 @@
       </w:pPr>
     </w:lvl>
   </w:abstractNum>
-  <w:abstractNum w:abstractNumId="77" w15:restartNumberingAfterBreak="0">
+  <w:abstractNum w:abstractNumId="78" w15:restartNumberingAfterBreak="0">
     <w:nsid w:val="4B7641F5"/>
     <w:multiLevelType w:val="hybridMultilevel"/>
     <w:tmpl w:val="E95E3F92"/>
@@ -52410,7 +52517,7 @@
       </w:pPr>
     </w:lvl>
   </w:abstractNum>
-  <w:abstractNum w:abstractNumId="78" w15:restartNumberingAfterBreak="0">
+  <w:abstractNum w:abstractNumId="79" w15:restartNumberingAfterBreak="0">
     <w:nsid w:val="4C0C2DA5"/>
     <w:multiLevelType w:val="hybridMultilevel"/>
     <w:tmpl w:val="1E9459FC"/>
@@ -52501,7 +52608,7 @@
       </w:pPr>
     </w:lvl>
   </w:abstractNum>
-  <w:abstractNum w:abstractNumId="79" w15:restartNumberingAfterBreak="0">
+  <w:abstractNum w:abstractNumId="80" w15:restartNumberingAfterBreak="0">
     <w:nsid w:val="4C604563"/>
     <w:multiLevelType w:val="hybridMultilevel"/>
     <w:tmpl w:val="CCC2DDD6"/>
@@ -52615,7 +52722,7 @@
       </w:pPr>
     </w:lvl>
   </w:abstractNum>
-  <w:abstractNum w:abstractNumId="80" w15:restartNumberingAfterBreak="0">
+  <w:abstractNum w:abstractNumId="81" w15:restartNumberingAfterBreak="0">
     <w:nsid w:val="4C9B1D6B"/>
     <w:multiLevelType w:val="hybridMultilevel"/>
     <w:tmpl w:val="CCC2DDD6"/>
@@ -52729,7 +52836,7 @@
       </w:pPr>
     </w:lvl>
   </w:abstractNum>
-  <w:abstractNum w:abstractNumId="81" w15:restartNumberingAfterBreak="0">
+  <w:abstractNum w:abstractNumId="82" w15:restartNumberingAfterBreak="0">
     <w:nsid w:val="4EA30076"/>
     <w:multiLevelType w:val="hybridMultilevel"/>
     <w:tmpl w:val="D61A3A24"/>
@@ -52815,7 +52922,7 @@
       </w:pPr>
     </w:lvl>
   </w:abstractNum>
-  <w:abstractNum w:abstractNumId="82" w15:restartNumberingAfterBreak="0">
+  <w:abstractNum w:abstractNumId="83" w15:restartNumberingAfterBreak="0">
     <w:nsid w:val="4EA436F1"/>
     <w:multiLevelType w:val="hybridMultilevel"/>
     <w:tmpl w:val="12AA610A"/>
@@ -52929,7 +53036,7 @@
       </w:pPr>
     </w:lvl>
   </w:abstractNum>
-  <w:abstractNum w:abstractNumId="83" w15:restartNumberingAfterBreak="0">
+  <w:abstractNum w:abstractNumId="84" w15:restartNumberingAfterBreak="0">
     <w:nsid w:val="508B3BFB"/>
     <w:multiLevelType w:val="hybridMultilevel"/>
     <w:tmpl w:val="E95E3F92"/>
@@ -53046,7 +53153,7 @@
       </w:pPr>
     </w:lvl>
   </w:abstractNum>
-  <w:abstractNum w:abstractNumId="84" w15:restartNumberingAfterBreak="0">
+  <w:abstractNum w:abstractNumId="85" w15:restartNumberingAfterBreak="0">
     <w:nsid w:val="50C90284"/>
     <w:multiLevelType w:val="hybridMultilevel"/>
     <w:tmpl w:val="E95E3F92"/>
@@ -53163,7 +53270,7 @@
       </w:pPr>
     </w:lvl>
   </w:abstractNum>
-  <w:abstractNum w:abstractNumId="85" w15:restartNumberingAfterBreak="0">
+  <w:abstractNum w:abstractNumId="86" w15:restartNumberingAfterBreak="0">
     <w:nsid w:val="51A73C7D"/>
     <w:multiLevelType w:val="hybridMultilevel"/>
     <w:tmpl w:val="E95E3F92"/>
@@ -53280,7 +53387,7 @@
       </w:pPr>
     </w:lvl>
   </w:abstractNum>
-  <w:abstractNum w:abstractNumId="86" w15:restartNumberingAfterBreak="0">
+  <w:abstractNum w:abstractNumId="87" w15:restartNumberingAfterBreak="0">
     <w:nsid w:val="525F5865"/>
     <w:multiLevelType w:val="hybridMultilevel"/>
     <w:tmpl w:val="CCC2DDD6"/>
@@ -53394,7 +53501,7 @@
       </w:pPr>
     </w:lvl>
   </w:abstractNum>
-  <w:abstractNum w:abstractNumId="87" w15:restartNumberingAfterBreak="0">
+  <w:abstractNum w:abstractNumId="88" w15:restartNumberingAfterBreak="0">
     <w:nsid w:val="530D5DED"/>
     <w:multiLevelType w:val="hybridMultilevel"/>
     <w:tmpl w:val="E95E3F92"/>
@@ -53511,7 +53618,7 @@
       </w:pPr>
     </w:lvl>
   </w:abstractNum>
-  <w:abstractNum w:abstractNumId="88" w15:restartNumberingAfterBreak="0">
+  <w:abstractNum w:abstractNumId="89" w15:restartNumberingAfterBreak="0">
     <w:nsid w:val="53757B41"/>
     <w:multiLevelType w:val="hybridMultilevel"/>
     <w:tmpl w:val="E95E3F92"/>
@@ -53628,7 +53735,7 @@
       </w:pPr>
     </w:lvl>
   </w:abstractNum>
-  <w:abstractNum w:abstractNumId="89" w15:restartNumberingAfterBreak="0">
+  <w:abstractNum w:abstractNumId="90" w15:restartNumberingAfterBreak="0">
     <w:nsid w:val="5441025A"/>
     <w:multiLevelType w:val="hybridMultilevel"/>
     <w:tmpl w:val="207EF68E"/>
@@ -53717,7 +53824,7 @@
       </w:pPr>
     </w:lvl>
   </w:abstractNum>
-  <w:abstractNum w:abstractNumId="90" w15:restartNumberingAfterBreak="0">
+  <w:abstractNum w:abstractNumId="91" w15:restartNumberingAfterBreak="0">
     <w:nsid w:val="54947AFD"/>
     <w:multiLevelType w:val="multilevel"/>
     <w:tmpl w:val="3386E8D0"/>
@@ -53837,7 +53944,7 @@
       </w:pPr>
     </w:lvl>
   </w:abstractNum>
-  <w:abstractNum w:abstractNumId="91" w15:restartNumberingAfterBreak="0">
+  <w:abstractNum w:abstractNumId="92" w15:restartNumberingAfterBreak="0">
     <w:nsid w:val="563B4D22"/>
     <w:multiLevelType w:val="hybridMultilevel"/>
     <w:tmpl w:val="207EF68E"/>
@@ -53926,7 +54033,7 @@
       </w:pPr>
     </w:lvl>
   </w:abstractNum>
-  <w:abstractNum w:abstractNumId="92" w15:restartNumberingAfterBreak="0">
+  <w:abstractNum w:abstractNumId="93" w15:restartNumberingAfterBreak="0">
     <w:nsid w:val="57AA50CA"/>
     <w:multiLevelType w:val="hybridMultilevel"/>
     <w:tmpl w:val="207EF68E"/>
@@ -54015,7 +54122,7 @@
       </w:pPr>
     </w:lvl>
   </w:abstractNum>
-  <w:abstractNum w:abstractNumId="93" w15:restartNumberingAfterBreak="0">
+  <w:abstractNum w:abstractNumId="94" w15:restartNumberingAfterBreak="0">
     <w:nsid w:val="57EB10F2"/>
     <w:multiLevelType w:val="hybridMultilevel"/>
     <w:tmpl w:val="CCC2DDD6"/>
@@ -54129,7 +54236,7 @@
       </w:pPr>
     </w:lvl>
   </w:abstractNum>
-  <w:abstractNum w:abstractNumId="94" w15:restartNumberingAfterBreak="0">
+  <w:abstractNum w:abstractNumId="95" w15:restartNumberingAfterBreak="0">
     <w:nsid w:val="58FF0580"/>
     <w:multiLevelType w:val="hybridMultilevel"/>
     <w:tmpl w:val="E95E3F92"/>
@@ -54246,7 +54353,7 @@
       </w:pPr>
     </w:lvl>
   </w:abstractNum>
-  <w:abstractNum w:abstractNumId="95" w15:restartNumberingAfterBreak="0">
+  <w:abstractNum w:abstractNumId="96" w15:restartNumberingAfterBreak="0">
     <w:nsid w:val="5A024A0B"/>
     <w:multiLevelType w:val="hybridMultilevel"/>
     <w:tmpl w:val="207EF68E"/>
@@ -54335,7 +54442,7 @@
       </w:pPr>
     </w:lvl>
   </w:abstractNum>
-  <w:abstractNum w:abstractNumId="96" w15:restartNumberingAfterBreak="0">
+  <w:abstractNum w:abstractNumId="97" w15:restartNumberingAfterBreak="0">
     <w:nsid w:val="5A9B4872"/>
     <w:multiLevelType w:val="hybridMultilevel"/>
     <w:tmpl w:val="E95E3F92"/>
@@ -54452,7 +54559,7 @@
       </w:pPr>
     </w:lvl>
   </w:abstractNum>
-  <w:abstractNum w:abstractNumId="97" w15:restartNumberingAfterBreak="0">
+  <w:abstractNum w:abstractNumId="98" w15:restartNumberingAfterBreak="0">
     <w:nsid w:val="5BD5424C"/>
     <w:multiLevelType w:val="multilevel"/>
     <w:tmpl w:val="D8F847AA"/>
@@ -54565,7 +54672,7 @@
       </w:pPr>
     </w:lvl>
   </w:abstractNum>
-  <w:abstractNum w:abstractNumId="98" w15:restartNumberingAfterBreak="0">
+  <w:abstractNum w:abstractNumId="99" w15:restartNumberingAfterBreak="0">
     <w:nsid w:val="5D2E04EC"/>
     <w:multiLevelType w:val="singleLevel"/>
     <w:tmpl w:val="4D90F492"/>
@@ -54580,7 +54687,7 @@
       </w:pPr>
     </w:lvl>
   </w:abstractNum>
-  <w:abstractNum w:abstractNumId="99" w15:restartNumberingAfterBreak="0">
+  <w:abstractNum w:abstractNumId="100" w15:restartNumberingAfterBreak="0">
     <w:nsid w:val="5D8A38CD"/>
     <w:multiLevelType w:val="hybridMultilevel"/>
     <w:tmpl w:val="CCC2DDD6"/>
@@ -54694,7 +54801,7 @@
       </w:pPr>
     </w:lvl>
   </w:abstractNum>
-  <w:abstractNum w:abstractNumId="100" w15:restartNumberingAfterBreak="0">
+  <w:abstractNum w:abstractNumId="101" w15:restartNumberingAfterBreak="0">
     <w:nsid w:val="5D8D3D4F"/>
     <w:multiLevelType w:val="hybridMultilevel"/>
     <w:tmpl w:val="E95E3F92"/>
@@ -54811,7 +54918,7 @@
       </w:pPr>
     </w:lvl>
   </w:abstractNum>
-  <w:abstractNum w:abstractNumId="101" w15:restartNumberingAfterBreak="0">
+  <w:abstractNum w:abstractNumId="102" w15:restartNumberingAfterBreak="0">
     <w:nsid w:val="5DFA77A2"/>
     <w:multiLevelType w:val="hybridMultilevel"/>
     <w:tmpl w:val="E95E3F92"/>
@@ -54928,7 +55035,7 @@
       </w:pPr>
     </w:lvl>
   </w:abstractNum>
-  <w:abstractNum w:abstractNumId="102" w15:restartNumberingAfterBreak="0">
+  <w:abstractNum w:abstractNumId="103" w15:restartNumberingAfterBreak="0">
     <w:nsid w:val="5E5C32B3"/>
     <w:multiLevelType w:val="hybridMultilevel"/>
     <w:tmpl w:val="E95E3F92"/>
@@ -55045,7 +55152,7 @@
       </w:pPr>
     </w:lvl>
   </w:abstractNum>
-  <w:abstractNum w:abstractNumId="103" w15:restartNumberingAfterBreak="0">
+  <w:abstractNum w:abstractNumId="104" w15:restartNumberingAfterBreak="0">
     <w:nsid w:val="600D0C9E"/>
     <w:multiLevelType w:val="hybridMultilevel"/>
     <w:tmpl w:val="E95E3F92"/>
@@ -55162,7 +55269,7 @@
       </w:pPr>
     </w:lvl>
   </w:abstractNum>
-  <w:abstractNum w:abstractNumId="104" w15:restartNumberingAfterBreak="0">
+  <w:abstractNum w:abstractNumId="105" w15:restartNumberingAfterBreak="0">
     <w:nsid w:val="60A26F1E"/>
     <w:multiLevelType w:val="hybridMultilevel"/>
     <w:tmpl w:val="207EF68E"/>
@@ -55251,7 +55358,7 @@
       </w:pPr>
     </w:lvl>
   </w:abstractNum>
-  <w:abstractNum w:abstractNumId="105" w15:restartNumberingAfterBreak="0">
+  <w:abstractNum w:abstractNumId="106" w15:restartNumberingAfterBreak="0">
     <w:nsid w:val="60C07D4E"/>
     <w:multiLevelType w:val="hybridMultilevel"/>
     <w:tmpl w:val="CCC2DDD6"/>
@@ -55365,7 +55472,7 @@
       </w:pPr>
     </w:lvl>
   </w:abstractNum>
-  <w:abstractNum w:abstractNumId="106" w15:restartNumberingAfterBreak="0">
+  <w:abstractNum w:abstractNumId="107" w15:restartNumberingAfterBreak="0">
     <w:nsid w:val="614D20A3"/>
     <w:multiLevelType w:val="hybridMultilevel"/>
     <w:tmpl w:val="CCC2DDD6"/>
@@ -55479,7 +55586,7 @@
       </w:pPr>
     </w:lvl>
   </w:abstractNum>
-  <w:abstractNum w:abstractNumId="107" w15:restartNumberingAfterBreak="0">
+  <w:abstractNum w:abstractNumId="108" w15:restartNumberingAfterBreak="0">
     <w:nsid w:val="63934259"/>
     <w:multiLevelType w:val="hybridMultilevel"/>
     <w:tmpl w:val="CCC2DDD6"/>
@@ -55593,7 +55700,7 @@
       </w:pPr>
     </w:lvl>
   </w:abstractNum>
-  <w:abstractNum w:abstractNumId="108" w15:restartNumberingAfterBreak="0">
+  <w:abstractNum w:abstractNumId="109" w15:restartNumberingAfterBreak="0">
     <w:nsid w:val="63A04E40"/>
     <w:multiLevelType w:val="hybridMultilevel"/>
     <w:tmpl w:val="E95E3F92"/>
@@ -55710,7 +55817,7 @@
       </w:pPr>
     </w:lvl>
   </w:abstractNum>
-  <w:abstractNum w:abstractNumId="109" w15:restartNumberingAfterBreak="0">
+  <w:abstractNum w:abstractNumId="110" w15:restartNumberingAfterBreak="0">
     <w:nsid w:val="63C66E04"/>
     <w:multiLevelType w:val="hybridMultilevel"/>
     <w:tmpl w:val="E95E3F92"/>
@@ -55827,7 +55934,7 @@
       </w:pPr>
     </w:lvl>
   </w:abstractNum>
-  <w:abstractNum w:abstractNumId="110" w15:restartNumberingAfterBreak="0">
+  <w:abstractNum w:abstractNumId="111" w15:restartNumberingAfterBreak="0">
     <w:nsid w:val="63C83DBC"/>
     <w:multiLevelType w:val="hybridMultilevel"/>
     <w:tmpl w:val="E95E3F92"/>
@@ -55944,7 +56051,7 @@
       </w:pPr>
     </w:lvl>
   </w:abstractNum>
-  <w:abstractNum w:abstractNumId="111" w15:restartNumberingAfterBreak="0">
+  <w:abstractNum w:abstractNumId="112" w15:restartNumberingAfterBreak="0">
     <w:nsid w:val="63FA3073"/>
     <w:multiLevelType w:val="singleLevel"/>
     <w:tmpl w:val="0409000F"/>
@@ -55961,7 +56068,7 @@
       </w:pPr>
     </w:lvl>
   </w:abstractNum>
-  <w:abstractNum w:abstractNumId="112" w15:restartNumberingAfterBreak="0">
+  <w:abstractNum w:abstractNumId="113" w15:restartNumberingAfterBreak="0">
     <w:nsid w:val="644170FF"/>
     <w:multiLevelType w:val="hybridMultilevel"/>
     <w:tmpl w:val="6B5ADDA8"/>
@@ -56051,7 +56158,7 @@
       </w:pPr>
     </w:lvl>
   </w:abstractNum>
-  <w:abstractNum w:abstractNumId="113" w15:restartNumberingAfterBreak="0">
+  <w:abstractNum w:abstractNumId="114" w15:restartNumberingAfterBreak="0">
     <w:nsid w:val="65E5559E"/>
     <w:multiLevelType w:val="hybridMultilevel"/>
     <w:tmpl w:val="207EF68E"/>
@@ -56140,7 +56247,7 @@
       </w:pPr>
     </w:lvl>
   </w:abstractNum>
-  <w:abstractNum w:abstractNumId="114" w15:restartNumberingAfterBreak="0">
+  <w:abstractNum w:abstractNumId="115" w15:restartNumberingAfterBreak="0">
     <w:nsid w:val="661B788A"/>
     <w:multiLevelType w:val="hybridMultilevel"/>
     <w:tmpl w:val="CCC2DDD6"/>
@@ -56254,7 +56361,7 @@
       </w:pPr>
     </w:lvl>
   </w:abstractNum>
-  <w:abstractNum w:abstractNumId="115" w15:restartNumberingAfterBreak="0">
+  <w:abstractNum w:abstractNumId="116" w15:restartNumberingAfterBreak="0">
     <w:nsid w:val="661E4B79"/>
     <w:multiLevelType w:val="hybridMultilevel"/>
     <w:tmpl w:val="CCC2DDD6"/>
@@ -56368,7 +56475,7 @@
       </w:pPr>
     </w:lvl>
   </w:abstractNum>
-  <w:abstractNum w:abstractNumId="116" w15:restartNumberingAfterBreak="0">
+  <w:abstractNum w:abstractNumId="117" w15:restartNumberingAfterBreak="0">
     <w:nsid w:val="67C1306F"/>
     <w:multiLevelType w:val="hybridMultilevel"/>
     <w:tmpl w:val="207EF68E"/>
@@ -56457,7 +56564,7 @@
       </w:pPr>
     </w:lvl>
   </w:abstractNum>
-  <w:abstractNum w:abstractNumId="117" w15:restartNumberingAfterBreak="0">
+  <w:abstractNum w:abstractNumId="118" w15:restartNumberingAfterBreak="0">
     <w:nsid w:val="67E33098"/>
     <w:multiLevelType w:val="hybridMultilevel"/>
     <w:tmpl w:val="CCC2DDD6"/>
@@ -56571,7 +56678,7 @@
       </w:pPr>
     </w:lvl>
   </w:abstractNum>
-  <w:abstractNum w:abstractNumId="118" w15:restartNumberingAfterBreak="0">
+  <w:abstractNum w:abstractNumId="119" w15:restartNumberingAfterBreak="0">
     <w:nsid w:val="6920468F"/>
     <w:multiLevelType w:val="hybridMultilevel"/>
     <w:tmpl w:val="E95E3F92"/>
@@ -56688,7 +56795,7 @@
       </w:pPr>
     </w:lvl>
   </w:abstractNum>
-  <w:abstractNum w:abstractNumId="119" w15:restartNumberingAfterBreak="0">
+  <w:abstractNum w:abstractNumId="120" w15:restartNumberingAfterBreak="0">
     <w:nsid w:val="693C5FC0"/>
     <w:multiLevelType w:val="hybridMultilevel"/>
     <w:tmpl w:val="E95E3F92"/>
@@ -56805,7 +56912,7 @@
       </w:pPr>
     </w:lvl>
   </w:abstractNum>
-  <w:abstractNum w:abstractNumId="120" w15:restartNumberingAfterBreak="0">
+  <w:abstractNum w:abstractNumId="121" w15:restartNumberingAfterBreak="0">
     <w:nsid w:val="693F6B26"/>
     <w:multiLevelType w:val="hybridMultilevel"/>
     <w:tmpl w:val="E95E3F92"/>
@@ -56922,7 +57029,7 @@
       </w:pPr>
     </w:lvl>
   </w:abstractNum>
-  <w:abstractNum w:abstractNumId="121" w15:restartNumberingAfterBreak="0">
+  <w:abstractNum w:abstractNumId="122" w15:restartNumberingAfterBreak="0">
     <w:nsid w:val="69E00465"/>
     <w:multiLevelType w:val="hybridMultilevel"/>
     <w:tmpl w:val="207EF68E"/>
@@ -57011,7 +57118,7 @@
       </w:pPr>
     </w:lvl>
   </w:abstractNum>
-  <w:abstractNum w:abstractNumId="122" w15:restartNumberingAfterBreak="0">
+  <w:abstractNum w:abstractNumId="123" w15:restartNumberingAfterBreak="0">
     <w:nsid w:val="6A626D9A"/>
     <w:multiLevelType w:val="hybridMultilevel"/>
     <w:tmpl w:val="CCC2DDD6"/>
@@ -57125,7 +57232,7 @@
       </w:pPr>
     </w:lvl>
   </w:abstractNum>
-  <w:abstractNum w:abstractNumId="123" w15:restartNumberingAfterBreak="0">
+  <w:abstractNum w:abstractNumId="124" w15:restartNumberingAfterBreak="0">
     <w:nsid w:val="6AA5184F"/>
     <w:multiLevelType w:val="hybridMultilevel"/>
     <w:tmpl w:val="207EF68E"/>
@@ -57214,7 +57321,7 @@
       </w:pPr>
     </w:lvl>
   </w:abstractNum>
-  <w:abstractNum w:abstractNumId="124" w15:restartNumberingAfterBreak="0">
+  <w:abstractNum w:abstractNumId="125" w15:restartNumberingAfterBreak="0">
     <w:nsid w:val="6C17750D"/>
     <w:multiLevelType w:val="multilevel"/>
     <w:tmpl w:val="9AFC2E76"/>
@@ -57354,7 +57461,7 @@
       </w:rPr>
     </w:lvl>
   </w:abstractNum>
-  <w:abstractNum w:abstractNumId="125" w15:restartNumberingAfterBreak="0">
+  <w:abstractNum w:abstractNumId="126" w15:restartNumberingAfterBreak="0">
     <w:nsid w:val="6C44412E"/>
     <w:multiLevelType w:val="hybridMultilevel"/>
     <w:tmpl w:val="CCC2DDD6"/>
@@ -57468,7 +57575,7 @@
       </w:pPr>
     </w:lvl>
   </w:abstractNum>
-  <w:abstractNum w:abstractNumId="126" w15:restartNumberingAfterBreak="0">
+  <w:abstractNum w:abstractNumId="127" w15:restartNumberingAfterBreak="0">
     <w:nsid w:val="6CD45985"/>
     <w:multiLevelType w:val="hybridMultilevel"/>
     <w:tmpl w:val="E95E3F92"/>
@@ -57585,7 +57692,7 @@
       </w:pPr>
     </w:lvl>
   </w:abstractNum>
-  <w:abstractNum w:abstractNumId="127" w15:restartNumberingAfterBreak="0">
+  <w:abstractNum w:abstractNumId="128" w15:restartNumberingAfterBreak="0">
     <w:nsid w:val="6D813539"/>
     <w:multiLevelType w:val="hybridMultilevel"/>
     <w:tmpl w:val="CCC2DDD6"/>
@@ -57699,7 +57806,7 @@
       </w:pPr>
     </w:lvl>
   </w:abstractNum>
-  <w:abstractNum w:abstractNumId="128" w15:restartNumberingAfterBreak="0">
+  <w:abstractNum w:abstractNumId="129" w15:restartNumberingAfterBreak="0">
     <w:nsid w:val="6DC31970"/>
     <w:multiLevelType w:val="hybridMultilevel"/>
     <w:tmpl w:val="207EF68E"/>
@@ -57788,7 +57895,7 @@
       </w:pPr>
     </w:lvl>
   </w:abstractNum>
-  <w:abstractNum w:abstractNumId="129" w15:restartNumberingAfterBreak="0">
+  <w:abstractNum w:abstractNumId="130" w15:restartNumberingAfterBreak="0">
     <w:nsid w:val="6E701795"/>
     <w:multiLevelType w:val="hybridMultilevel"/>
     <w:tmpl w:val="CCC2DDD6"/>
@@ -57902,7 +58009,7 @@
       </w:pPr>
     </w:lvl>
   </w:abstractNum>
-  <w:abstractNum w:abstractNumId="130" w15:restartNumberingAfterBreak="0">
+  <w:abstractNum w:abstractNumId="131" w15:restartNumberingAfterBreak="0">
     <w:nsid w:val="6F7062FA"/>
     <w:multiLevelType w:val="hybridMultilevel"/>
     <w:tmpl w:val="207EF68E"/>
@@ -57991,7 +58098,7 @@
       </w:pPr>
     </w:lvl>
   </w:abstractNum>
-  <w:abstractNum w:abstractNumId="131" w15:restartNumberingAfterBreak="0">
+  <w:abstractNum w:abstractNumId="132" w15:restartNumberingAfterBreak="0">
     <w:nsid w:val="700416BD"/>
     <w:multiLevelType w:val="hybridMultilevel"/>
     <w:tmpl w:val="207EF68E"/>
@@ -58080,7 +58187,7 @@
       </w:pPr>
     </w:lvl>
   </w:abstractNum>
-  <w:abstractNum w:abstractNumId="132" w15:restartNumberingAfterBreak="0">
+  <w:abstractNum w:abstractNumId="133" w15:restartNumberingAfterBreak="0">
     <w:nsid w:val="710E0383"/>
     <w:multiLevelType w:val="multilevel"/>
     <w:tmpl w:val="769E0BFA"/>
@@ -58220,10 +58327,10 @@
       </w:rPr>
     </w:lvl>
   </w:abstractNum>
-  <w:abstractNum w:abstractNumId="133" w15:restartNumberingAfterBreak="0">
+  <w:abstractNum w:abstractNumId="134" w15:restartNumberingAfterBreak="0">
     <w:nsid w:val="72893FFB"/>
     <w:multiLevelType w:val="hybridMultilevel"/>
-    <w:tmpl w:val="5EDEECB8"/>
+    <w:tmpl w:val="44BAF7F6"/>
     <w:lvl w:ilvl="0" w:tplc="A46066B8">
       <w:start w:val="1"/>
       <w:numFmt w:val="decimal"/>
@@ -58311,7 +58418,7 @@
       </w:pPr>
     </w:lvl>
   </w:abstractNum>
-  <w:abstractNum w:abstractNumId="134" w15:restartNumberingAfterBreak="0">
+  <w:abstractNum w:abstractNumId="135" w15:restartNumberingAfterBreak="0">
     <w:nsid w:val="739027D0"/>
     <w:multiLevelType w:val="hybridMultilevel"/>
     <w:tmpl w:val="207EF68E"/>
@@ -58400,7 +58507,7 @@
       </w:pPr>
     </w:lvl>
   </w:abstractNum>
-  <w:abstractNum w:abstractNumId="135" w15:restartNumberingAfterBreak="0">
+  <w:abstractNum w:abstractNumId="136" w15:restartNumberingAfterBreak="0">
     <w:nsid w:val="73FE1F9E"/>
     <w:multiLevelType w:val="hybridMultilevel"/>
     <w:tmpl w:val="CCC2DDD6"/>
@@ -58514,7 +58621,7 @@
       </w:pPr>
     </w:lvl>
   </w:abstractNum>
-  <w:abstractNum w:abstractNumId="136" w15:restartNumberingAfterBreak="0">
+  <w:abstractNum w:abstractNumId="137" w15:restartNumberingAfterBreak="0">
     <w:nsid w:val="75755BDE"/>
     <w:multiLevelType w:val="hybridMultilevel"/>
     <w:tmpl w:val="207EF68E"/>
@@ -58603,7 +58710,7 @@
       </w:pPr>
     </w:lvl>
   </w:abstractNum>
-  <w:abstractNum w:abstractNumId="137" w15:restartNumberingAfterBreak="0">
+  <w:abstractNum w:abstractNumId="138" w15:restartNumberingAfterBreak="0">
     <w:nsid w:val="764628FF"/>
     <w:multiLevelType w:val="hybridMultilevel"/>
     <w:tmpl w:val="CCC2DDD6"/>
@@ -58717,7 +58824,7 @@
       </w:pPr>
     </w:lvl>
   </w:abstractNum>
-  <w:abstractNum w:abstractNumId="138" w15:restartNumberingAfterBreak="0">
+  <w:abstractNum w:abstractNumId="139" w15:restartNumberingAfterBreak="0">
     <w:nsid w:val="76573B2B"/>
     <w:multiLevelType w:val="hybridMultilevel"/>
     <w:tmpl w:val="E95E3F92"/>
@@ -58834,7 +58941,7 @@
       </w:pPr>
     </w:lvl>
   </w:abstractNum>
-  <w:abstractNum w:abstractNumId="139" w15:restartNumberingAfterBreak="0">
+  <w:abstractNum w:abstractNumId="140" w15:restartNumberingAfterBreak="0">
     <w:nsid w:val="76D93AE2"/>
     <w:multiLevelType w:val="hybridMultilevel"/>
     <w:tmpl w:val="CCC2DDD6"/>
@@ -58948,7 +59055,7 @@
       </w:pPr>
     </w:lvl>
   </w:abstractNum>
-  <w:abstractNum w:abstractNumId="140" w15:restartNumberingAfterBreak="0">
+  <w:abstractNum w:abstractNumId="141" w15:restartNumberingAfterBreak="0">
     <w:nsid w:val="7943542F"/>
     <w:multiLevelType w:val="hybridMultilevel"/>
     <w:tmpl w:val="E95E3F92"/>
@@ -59065,7 +59172,7 @@
       </w:pPr>
     </w:lvl>
   </w:abstractNum>
-  <w:abstractNum w:abstractNumId="141" w15:restartNumberingAfterBreak="0">
+  <w:abstractNum w:abstractNumId="142" w15:restartNumberingAfterBreak="0">
     <w:nsid w:val="7CD96769"/>
     <w:multiLevelType w:val="hybridMultilevel"/>
     <w:tmpl w:val="E95E3F92"/>
@@ -59182,7 +59289,7 @@
       </w:pPr>
     </w:lvl>
   </w:abstractNum>
-  <w:abstractNum w:abstractNumId="142" w15:restartNumberingAfterBreak="0">
+  <w:abstractNum w:abstractNumId="143" w15:restartNumberingAfterBreak="0">
     <w:nsid w:val="7DAB68F0"/>
     <w:multiLevelType w:val="hybridMultilevel"/>
     <w:tmpl w:val="CCC2DDD6"/>
@@ -59296,7 +59403,7 @@
       </w:pPr>
     </w:lvl>
   </w:abstractNum>
-  <w:abstractNum w:abstractNumId="143" w15:restartNumberingAfterBreak="0">
+  <w:abstractNum w:abstractNumId="144" w15:restartNumberingAfterBreak="0">
     <w:nsid w:val="7E6955E2"/>
     <w:multiLevelType w:val="hybridMultilevel"/>
     <w:tmpl w:val="E95E3F92"/>
@@ -59413,7 +59520,7 @@
       </w:pPr>
     </w:lvl>
   </w:abstractNum>
-  <w:abstractNum w:abstractNumId="144" w15:restartNumberingAfterBreak="0">
+  <w:abstractNum w:abstractNumId="145" w15:restartNumberingAfterBreak="0">
     <w:nsid w:val="7E7E0C17"/>
     <w:multiLevelType w:val="hybridMultilevel"/>
     <w:tmpl w:val="CCC2DDD6"/>
@@ -59527,7 +59634,7 @@
       </w:pPr>
     </w:lvl>
   </w:abstractNum>
-  <w:abstractNum w:abstractNumId="145" w15:restartNumberingAfterBreak="0">
+  <w:abstractNum w:abstractNumId="146" w15:restartNumberingAfterBreak="0">
     <w:nsid w:val="7E874451"/>
     <w:multiLevelType w:val="hybridMultilevel"/>
     <w:tmpl w:val="E95E3F92"/>
@@ -59663,325 +59770,325 @@
     </w:lvlOverride>
   </w:num>
   <w:num w:numId="2" w16cid:durableId="1437747048">
+    <w:abstractNumId w:val="52"/>
+  </w:num>
+  <w:num w:numId="3" w16cid:durableId="1160344952">
+    <w:abstractNumId w:val="37"/>
+  </w:num>
+  <w:num w:numId="4" w16cid:durableId="1786732029">
+    <w:abstractNumId w:val="99"/>
+  </w:num>
+  <w:num w:numId="5" w16cid:durableId="1453986198">
+    <w:abstractNumId w:val="98"/>
+  </w:num>
+  <w:num w:numId="6" w16cid:durableId="1292635650">
+    <w:abstractNumId w:val="98"/>
+  </w:num>
+  <w:num w:numId="7" w16cid:durableId="697315494">
+    <w:abstractNumId w:val="42"/>
+  </w:num>
+  <w:num w:numId="8" w16cid:durableId="2117481169">
+    <w:abstractNumId w:val="133"/>
+  </w:num>
+  <w:num w:numId="9" w16cid:durableId="1539001210">
+    <w:abstractNumId w:val="91"/>
+  </w:num>
+  <w:num w:numId="10" w16cid:durableId="1754011071">
+    <w:abstractNumId w:val="59"/>
+  </w:num>
+  <w:num w:numId="11" w16cid:durableId="817386203">
+    <w:abstractNumId w:val="125"/>
+  </w:num>
+  <w:num w:numId="12" w16cid:durableId="274142735">
+    <w:abstractNumId w:val="120"/>
+  </w:num>
+  <w:num w:numId="13" w16cid:durableId="1469545096">
     <w:abstractNumId w:val="51"/>
   </w:num>
-  <w:num w:numId="3" w16cid:durableId="1160344952">
-    <w:abstractNumId w:val="36"/>
-  </w:num>
-  <w:num w:numId="4" w16cid:durableId="1786732029">
-    <w:abstractNumId w:val="98"/>
-  </w:num>
-  <w:num w:numId="5" w16cid:durableId="1453986198">
-    <w:abstractNumId w:val="97"/>
-  </w:num>
-  <w:num w:numId="6" w16cid:durableId="1292635650">
-    <w:abstractNumId w:val="97"/>
-  </w:num>
-  <w:num w:numId="7" w16cid:durableId="697315494">
-    <w:abstractNumId w:val="41"/>
-  </w:num>
-  <w:num w:numId="8" w16cid:durableId="2117481169">
-    <w:abstractNumId w:val="132"/>
-  </w:num>
-  <w:num w:numId="9" w16cid:durableId="1539001210">
-    <w:abstractNumId w:val="90"/>
-  </w:num>
-  <w:num w:numId="10" w16cid:durableId="1754011071">
-    <w:abstractNumId w:val="58"/>
-  </w:num>
-  <w:num w:numId="11" w16cid:durableId="817386203">
-    <w:abstractNumId w:val="124"/>
-  </w:num>
-  <w:num w:numId="12" w16cid:durableId="274142735">
-    <w:abstractNumId w:val="119"/>
-  </w:num>
-  <w:num w:numId="13" w16cid:durableId="1469545096">
-    <w:abstractNumId w:val="50"/>
-  </w:num>
   <w:num w:numId="14" w16cid:durableId="88964075">
-    <w:abstractNumId w:val="82"/>
+    <w:abstractNumId w:val="83"/>
   </w:num>
   <w:num w:numId="15" w16cid:durableId="1547791278">
     <w:abstractNumId w:val="3"/>
   </w:num>
   <w:num w:numId="16" w16cid:durableId="2005931393">
-    <w:abstractNumId w:val="117"/>
+    <w:abstractNumId w:val="118"/>
   </w:num>
   <w:num w:numId="17" w16cid:durableId="1351646132">
-    <w:abstractNumId w:val="111"/>
+    <w:abstractNumId w:val="112"/>
   </w:num>
   <w:num w:numId="18" w16cid:durableId="514732812">
     <w:abstractNumId w:val="12"/>
   </w:num>
   <w:num w:numId="19" w16cid:durableId="1409039595">
-    <w:abstractNumId w:val="133"/>
+    <w:abstractNumId w:val="134"/>
   </w:num>
   <w:num w:numId="20" w16cid:durableId="698698373">
-    <w:abstractNumId w:val="112"/>
+    <w:abstractNumId w:val="113"/>
   </w:num>
   <w:num w:numId="21" w16cid:durableId="855577683">
     <w:abstractNumId w:val="7"/>
   </w:num>
   <w:num w:numId="22" w16cid:durableId="1335959933">
-    <w:abstractNumId w:val="91"/>
+    <w:abstractNumId w:val="92"/>
   </w:num>
   <w:num w:numId="23" w16cid:durableId="132407970">
-    <w:abstractNumId w:val="137"/>
+    <w:abstractNumId w:val="138"/>
   </w:num>
   <w:num w:numId="24" w16cid:durableId="1941719558">
-    <w:abstractNumId w:val="89"/>
+    <w:abstractNumId w:val="90"/>
   </w:num>
   <w:num w:numId="25" w16cid:durableId="327250397">
     <w:abstractNumId w:val="14"/>
   </w:num>
   <w:num w:numId="26" w16cid:durableId="647129988">
-    <w:abstractNumId w:val="110"/>
+    <w:abstractNumId w:val="111"/>
   </w:num>
   <w:num w:numId="27" w16cid:durableId="1333603542">
-    <w:abstractNumId w:val="123"/>
+    <w:abstractNumId w:val="124"/>
   </w:num>
   <w:num w:numId="28" w16cid:durableId="809860737">
-    <w:abstractNumId w:val="22"/>
+    <w:abstractNumId w:val="23"/>
   </w:num>
   <w:num w:numId="29" w16cid:durableId="2052025824">
-    <w:abstractNumId w:val="44"/>
+    <w:abstractNumId w:val="45"/>
   </w:num>
   <w:num w:numId="30" w16cid:durableId="1958248257">
+    <w:abstractNumId w:val="97"/>
+  </w:num>
+  <w:num w:numId="31" w16cid:durableId="432439084">
+    <w:abstractNumId w:val="53"/>
+  </w:num>
+  <w:num w:numId="32" w16cid:durableId="441456094">
+    <w:abstractNumId w:val="108"/>
+  </w:num>
+  <w:num w:numId="33" w16cid:durableId="1220089948">
+    <w:abstractNumId w:val="84"/>
+  </w:num>
+  <w:num w:numId="34" w16cid:durableId="1239289168">
+    <w:abstractNumId w:val="77"/>
+  </w:num>
+  <w:num w:numId="35" w16cid:durableId="2034646443">
+    <w:abstractNumId w:val="145"/>
+  </w:num>
+  <w:num w:numId="36" w16cid:durableId="1471677320">
+    <w:abstractNumId w:val="28"/>
+  </w:num>
+  <w:num w:numId="37" w16cid:durableId="407386614">
+    <w:abstractNumId w:val="74"/>
+  </w:num>
+  <w:num w:numId="38" w16cid:durableId="1277369407">
+    <w:abstractNumId w:val="121"/>
+  </w:num>
+  <w:num w:numId="39" w16cid:durableId="1207447119">
+    <w:abstractNumId w:val="94"/>
+  </w:num>
+  <w:num w:numId="40" w16cid:durableId="1075594034">
     <w:abstractNumId w:val="96"/>
   </w:num>
-  <w:num w:numId="31" w16cid:durableId="432439084">
-    <w:abstractNumId w:val="52"/>
+  <w:num w:numId="41" w16cid:durableId="185217410">
+    <w:abstractNumId w:val="64"/>
   </w:num>
-  <w:num w:numId="32" w16cid:durableId="441456094">
+  <w:num w:numId="42" w16cid:durableId="2028633522">
+    <w:abstractNumId w:val="46"/>
+  </w:num>
+  <w:num w:numId="43" w16cid:durableId="1408069174">
     <w:abstractNumId w:val="107"/>
   </w:num>
-  <w:num w:numId="33" w16cid:durableId="1220089948">
-    <w:abstractNumId w:val="83"/>
-  </w:num>
-  <w:num w:numId="34" w16cid:durableId="1239289168">
-    <w:abstractNumId w:val="76"/>
-  </w:num>
-  <w:num w:numId="35" w16cid:durableId="2034646443">
-    <w:abstractNumId w:val="144"/>
-  </w:num>
-  <w:num w:numId="36" w16cid:durableId="1471677320">
-    <w:abstractNumId w:val="27"/>
-  </w:num>
-  <w:num w:numId="37" w16cid:durableId="407386614">
-    <w:abstractNumId w:val="73"/>
-  </w:num>
-  <w:num w:numId="38" w16cid:durableId="1277369407">
-    <w:abstractNumId w:val="120"/>
-  </w:num>
-  <w:num w:numId="39" w16cid:durableId="1207447119">
-    <w:abstractNumId w:val="93"/>
-  </w:num>
-  <w:num w:numId="40" w16cid:durableId="1075594034">
-    <w:abstractNumId w:val="95"/>
-  </w:num>
-  <w:num w:numId="41" w16cid:durableId="185217410">
-    <w:abstractNumId w:val="63"/>
-  </w:num>
-  <w:num w:numId="42" w16cid:durableId="2028633522">
-    <w:abstractNumId w:val="45"/>
-  </w:num>
-  <w:num w:numId="43" w16cid:durableId="1408069174">
-    <w:abstractNumId w:val="106"/>
-  </w:num>
   <w:num w:numId="44" w16cid:durableId="1991785794">
-    <w:abstractNumId w:val="64"/>
+    <w:abstractNumId w:val="65"/>
   </w:num>
   <w:num w:numId="45" w16cid:durableId="2107269404">
-    <w:abstractNumId w:val="53"/>
+    <w:abstractNumId w:val="54"/>
   </w:num>
   <w:num w:numId="46" w16cid:durableId="1065418995">
-    <w:abstractNumId w:val="56"/>
+    <w:abstractNumId w:val="57"/>
   </w:num>
   <w:num w:numId="47" w16cid:durableId="1203597373">
-    <w:abstractNumId w:val="125"/>
+    <w:abstractNumId w:val="126"/>
   </w:num>
   <w:num w:numId="48" w16cid:durableId="216478194">
     <w:abstractNumId w:val="6"/>
   </w:num>
   <w:num w:numId="49" w16cid:durableId="1421949945">
-    <w:abstractNumId w:val="109"/>
+    <w:abstractNumId w:val="110"/>
   </w:num>
   <w:num w:numId="50" w16cid:durableId="1392650537">
-    <w:abstractNumId w:val="25"/>
+    <w:abstractNumId w:val="26"/>
   </w:num>
   <w:num w:numId="51" w16cid:durableId="1839538769">
-    <w:abstractNumId w:val="86"/>
+    <w:abstractNumId w:val="87"/>
   </w:num>
   <w:num w:numId="52" w16cid:durableId="1717392028">
     <w:abstractNumId w:val="5"/>
   </w:num>
   <w:num w:numId="53" w16cid:durableId="627707617">
+    <w:abstractNumId w:val="36"/>
+  </w:num>
+  <w:num w:numId="54" w16cid:durableId="210925877">
+    <w:abstractNumId w:val="88"/>
+  </w:num>
+  <w:num w:numId="55" w16cid:durableId="1157653503">
+    <w:abstractNumId w:val="117"/>
+  </w:num>
+  <w:num w:numId="56" w16cid:durableId="512886259">
+    <w:abstractNumId w:val="47"/>
+  </w:num>
+  <w:num w:numId="57" w16cid:durableId="1320186434">
+    <w:abstractNumId w:val="141"/>
+  </w:num>
+  <w:num w:numId="58" w16cid:durableId="376009306">
+    <w:abstractNumId w:val="69"/>
+  </w:num>
+  <w:num w:numId="59" w16cid:durableId="8258739">
+    <w:abstractNumId w:val="128"/>
+  </w:num>
+  <w:num w:numId="60" w16cid:durableId="1459254001">
+    <w:abstractNumId w:val="33"/>
+  </w:num>
+  <w:num w:numId="61" w16cid:durableId="1404335713">
+    <w:abstractNumId w:val="19"/>
+  </w:num>
+  <w:num w:numId="62" w16cid:durableId="802696888">
+    <w:abstractNumId w:val="40"/>
+  </w:num>
+  <w:num w:numId="63" w16cid:durableId="595669643">
+    <w:abstractNumId w:val="109"/>
+  </w:num>
+  <w:num w:numId="64" w16cid:durableId="1769809696">
+    <w:abstractNumId w:val="16"/>
+  </w:num>
+  <w:num w:numId="65" w16cid:durableId="1378240554">
+    <w:abstractNumId w:val="58"/>
+  </w:num>
+  <w:num w:numId="66" w16cid:durableId="79837123">
+    <w:abstractNumId w:val="21"/>
+  </w:num>
+  <w:num w:numId="67" w16cid:durableId="1074819269">
+    <w:abstractNumId w:val="100"/>
+  </w:num>
+  <w:num w:numId="68" w16cid:durableId="1233852166">
+    <w:abstractNumId w:val="30"/>
+  </w:num>
+  <w:num w:numId="69" w16cid:durableId="858277053">
+    <w:abstractNumId w:val="24"/>
+  </w:num>
+  <w:num w:numId="70" w16cid:durableId="411507353">
+    <w:abstractNumId w:val="119"/>
+  </w:num>
+  <w:num w:numId="71" w16cid:durableId="885484910">
+    <w:abstractNumId w:val="116"/>
+  </w:num>
+  <w:num w:numId="72" w16cid:durableId="986856319">
+    <w:abstractNumId w:val="89"/>
+  </w:num>
+  <w:num w:numId="73" w16cid:durableId="1193499766">
+    <w:abstractNumId w:val="68"/>
+  </w:num>
+  <w:num w:numId="74" w16cid:durableId="1852642691">
+    <w:abstractNumId w:val="131"/>
+  </w:num>
+  <w:num w:numId="75" w16cid:durableId="1103300272">
+    <w:abstractNumId w:val="70"/>
+  </w:num>
+  <w:num w:numId="76" w16cid:durableId="1738168668">
+    <w:abstractNumId w:val="66"/>
+  </w:num>
+  <w:num w:numId="77" w16cid:durableId="1218400935">
+    <w:abstractNumId w:val="29"/>
+  </w:num>
+  <w:num w:numId="78" w16cid:durableId="259028313">
+    <w:abstractNumId w:val="143"/>
+  </w:num>
+  <w:num w:numId="79" w16cid:durableId="364255492">
+    <w:abstractNumId w:val="144"/>
+  </w:num>
+  <w:num w:numId="80" w16cid:durableId="1599411875">
+    <w:abstractNumId w:val="79"/>
+  </w:num>
+  <w:num w:numId="81" w16cid:durableId="1182672117">
+    <w:abstractNumId w:val="61"/>
+  </w:num>
+  <w:num w:numId="82" w16cid:durableId="271935705">
+    <w:abstractNumId w:val="146"/>
+  </w:num>
+  <w:num w:numId="83" w16cid:durableId="183981875">
     <w:abstractNumId w:val="35"/>
   </w:num>
-  <w:num w:numId="54" w16cid:durableId="210925877">
-    <w:abstractNumId w:val="87"/>
-  </w:num>
-  <w:num w:numId="55" w16cid:durableId="1157653503">
-    <w:abstractNumId w:val="116"/>
-  </w:num>
-  <w:num w:numId="56" w16cid:durableId="512886259">
-    <w:abstractNumId w:val="46"/>
-  </w:num>
-  <w:num w:numId="57" w16cid:durableId="1320186434">
+  <w:num w:numId="84" w16cid:durableId="923345893">
     <w:abstractNumId w:val="140"/>
   </w:num>
-  <w:num w:numId="58" w16cid:durableId="376009306">
-    <w:abstractNumId w:val="68"/>
-  </w:num>
-  <w:num w:numId="59" w16cid:durableId="8258739">
+  <w:num w:numId="85" w16cid:durableId="2127384582">
     <w:abstractNumId w:val="127"/>
   </w:num>
-  <w:num w:numId="60" w16cid:durableId="1459254001">
-    <w:abstractNumId w:val="32"/>
+  <w:num w:numId="86" w16cid:durableId="75129302">
+    <w:abstractNumId w:val="75"/>
   </w:num>
-  <w:num w:numId="61" w16cid:durableId="1404335713">
-    <w:abstractNumId w:val="18"/>
-  </w:num>
-  <w:num w:numId="62" w16cid:durableId="802696888">
-    <w:abstractNumId w:val="39"/>
-  </w:num>
-  <w:num w:numId="63" w16cid:durableId="595669643">
-    <w:abstractNumId w:val="108"/>
-  </w:num>
-  <w:num w:numId="64" w16cid:durableId="1769809696">
-    <w:abstractNumId w:val="15"/>
-  </w:num>
-  <w:num w:numId="65" w16cid:durableId="1378240554">
-    <w:abstractNumId w:val="57"/>
-  </w:num>
-  <w:num w:numId="66" w16cid:durableId="79837123">
-    <w:abstractNumId w:val="20"/>
-  </w:num>
-  <w:num w:numId="67" w16cid:durableId="1074819269">
-    <w:abstractNumId w:val="99"/>
-  </w:num>
-  <w:num w:numId="68" w16cid:durableId="1233852166">
-    <w:abstractNumId w:val="29"/>
-  </w:num>
-  <w:num w:numId="69" w16cid:durableId="858277053">
-    <w:abstractNumId w:val="23"/>
-  </w:num>
-  <w:num w:numId="70" w16cid:durableId="411507353">
-    <w:abstractNumId w:val="118"/>
-  </w:num>
-  <w:num w:numId="71" w16cid:durableId="885484910">
-    <w:abstractNumId w:val="115"/>
-  </w:num>
-  <w:num w:numId="72" w16cid:durableId="986856319">
-    <w:abstractNumId w:val="88"/>
-  </w:num>
-  <w:num w:numId="73" w16cid:durableId="1193499766">
-    <w:abstractNumId w:val="67"/>
-  </w:num>
-  <w:num w:numId="74" w16cid:durableId="1852642691">
+  <w:num w:numId="87" w16cid:durableId="1766265863">
     <w:abstractNumId w:val="130"/>
   </w:num>
-  <w:num w:numId="75" w16cid:durableId="1103300272">
-    <w:abstractNumId w:val="69"/>
-  </w:num>
-  <w:num w:numId="76" w16cid:durableId="1738168668">
-    <w:abstractNumId w:val="65"/>
-  </w:num>
-  <w:num w:numId="77" w16cid:durableId="1218400935">
-    <w:abstractNumId w:val="28"/>
-  </w:num>
-  <w:num w:numId="78" w16cid:durableId="259028313">
-    <w:abstractNumId w:val="142"/>
-  </w:num>
-  <w:num w:numId="79" w16cid:durableId="364255492">
-    <w:abstractNumId w:val="143"/>
-  </w:num>
-  <w:num w:numId="80" w16cid:durableId="1599411875">
-    <w:abstractNumId w:val="78"/>
-  </w:num>
-  <w:num w:numId="81" w16cid:durableId="1182672117">
-    <w:abstractNumId w:val="60"/>
-  </w:num>
-  <w:num w:numId="82" w16cid:durableId="271935705">
-    <w:abstractNumId w:val="145"/>
-  </w:num>
-  <w:num w:numId="83" w16cid:durableId="183981875">
-    <w:abstractNumId w:val="34"/>
-  </w:num>
-  <w:num w:numId="84" w16cid:durableId="923345893">
-    <w:abstractNumId w:val="139"/>
-  </w:num>
-  <w:num w:numId="85" w16cid:durableId="2127384582">
-    <w:abstractNumId w:val="126"/>
-  </w:num>
-  <w:num w:numId="86" w16cid:durableId="75129302">
-    <w:abstractNumId w:val="74"/>
-  </w:num>
-  <w:num w:numId="87" w16cid:durableId="1766265863">
-    <w:abstractNumId w:val="129"/>
-  </w:num>
   <w:num w:numId="88" w16cid:durableId="1522476303">
-    <w:abstractNumId w:val="26"/>
+    <w:abstractNumId w:val="27"/>
   </w:num>
   <w:num w:numId="89" w16cid:durableId="1508248519">
     <w:abstractNumId w:val="1"/>
   </w:num>
   <w:num w:numId="90" w16cid:durableId="1825854237">
+    <w:abstractNumId w:val="123"/>
+  </w:num>
+  <w:num w:numId="91" w16cid:durableId="1383215678">
+    <w:abstractNumId w:val="101"/>
+  </w:num>
+  <w:num w:numId="92" w16cid:durableId="567884322">
+    <w:abstractNumId w:val="85"/>
+  </w:num>
+  <w:num w:numId="93" w16cid:durableId="506676837">
+    <w:abstractNumId w:val="18"/>
+  </w:num>
+  <w:num w:numId="94" w16cid:durableId="760830873">
+    <w:abstractNumId w:val="71"/>
+  </w:num>
+  <w:num w:numId="95" w16cid:durableId="430323452">
+    <w:abstractNumId w:val="129"/>
+  </w:num>
+  <w:num w:numId="96" w16cid:durableId="1351644817">
     <w:abstractNumId w:val="122"/>
   </w:num>
-  <w:num w:numId="91" w16cid:durableId="1383215678">
-    <w:abstractNumId w:val="100"/>
-  </w:num>
-  <w:num w:numId="92" w16cid:durableId="567884322">
-    <w:abstractNumId w:val="84"/>
-  </w:num>
-  <w:num w:numId="93" w16cid:durableId="506676837">
-    <w:abstractNumId w:val="17"/>
-  </w:num>
-  <w:num w:numId="94" w16cid:durableId="760830873">
-    <w:abstractNumId w:val="70"/>
-  </w:num>
-  <w:num w:numId="95" w16cid:durableId="430323452">
-    <w:abstractNumId w:val="128"/>
-  </w:num>
-  <w:num w:numId="96" w16cid:durableId="1351644817">
-    <w:abstractNumId w:val="121"/>
-  </w:num>
   <w:num w:numId="97" w16cid:durableId="871922136">
-    <w:abstractNumId w:val="79"/>
+    <w:abstractNumId w:val="80"/>
   </w:num>
   <w:num w:numId="98" w16cid:durableId="702632921">
-    <w:abstractNumId w:val="136"/>
+    <w:abstractNumId w:val="137"/>
   </w:num>
   <w:num w:numId="99" w16cid:durableId="625162230">
-    <w:abstractNumId w:val="31"/>
+    <w:abstractNumId w:val="32"/>
   </w:num>
   <w:num w:numId="100" w16cid:durableId="492334329">
-    <w:abstractNumId w:val="62"/>
+    <w:abstractNumId w:val="63"/>
   </w:num>
   <w:num w:numId="101" w16cid:durableId="599526355">
-    <w:abstractNumId w:val="92"/>
+    <w:abstractNumId w:val="93"/>
   </w:num>
   <w:num w:numId="102" w16cid:durableId="2130196728">
     <w:abstractNumId w:val="9"/>
   </w:num>
   <w:num w:numId="103" w16cid:durableId="1467890773">
-    <w:abstractNumId w:val="61"/>
+    <w:abstractNumId w:val="62"/>
   </w:num>
   <w:num w:numId="104" w16cid:durableId="1449660064">
-    <w:abstractNumId w:val="81"/>
+    <w:abstractNumId w:val="82"/>
   </w:num>
   <w:num w:numId="105" w16cid:durableId="1131635434">
-    <w:abstractNumId w:val="103"/>
+    <w:abstractNumId w:val="104"/>
   </w:num>
   <w:num w:numId="106" w16cid:durableId="1998486842">
-    <w:abstractNumId w:val="131"/>
+    <w:abstractNumId w:val="132"/>
   </w:num>
   <w:num w:numId="107" w16cid:durableId="11152638">
-    <w:abstractNumId w:val="75"/>
+    <w:abstractNumId w:val="76"/>
   </w:num>
   <w:num w:numId="108" w16cid:durableId="1472795062">
-    <w:abstractNumId w:val="42"/>
+    <w:abstractNumId w:val="43"/>
   </w:num>
   <w:num w:numId="109" w16cid:durableId="2061513194">
     <w:abstractNumId w:val="10"/>
@@ -59990,115 +60097,118 @@
     <w:abstractNumId w:val="8"/>
   </w:num>
   <w:num w:numId="111" w16cid:durableId="1078097366">
-    <w:abstractNumId w:val="37"/>
+    <w:abstractNumId w:val="38"/>
   </w:num>
   <w:num w:numId="112" w16cid:durableId="1540627129">
-    <w:abstractNumId w:val="30"/>
+    <w:abstractNumId w:val="31"/>
   </w:num>
   <w:num w:numId="113" w16cid:durableId="1701935640">
     <w:abstractNumId w:val="2"/>
   </w:num>
   <w:num w:numId="114" w16cid:durableId="429472775">
-    <w:abstractNumId w:val="138"/>
+    <w:abstractNumId w:val="139"/>
   </w:num>
   <w:num w:numId="115" w16cid:durableId="1188757838">
+    <w:abstractNumId w:val="50"/>
+  </w:num>
+  <w:num w:numId="116" w16cid:durableId="1646085051">
+    <w:abstractNumId w:val="72"/>
+  </w:num>
+  <w:num w:numId="117" w16cid:durableId="1603416931">
+    <w:abstractNumId w:val="114"/>
+  </w:num>
+  <w:num w:numId="118" w16cid:durableId="1243219566">
+    <w:abstractNumId w:val="56"/>
+  </w:num>
+  <w:num w:numId="119" w16cid:durableId="244848651">
+    <w:abstractNumId w:val="105"/>
+  </w:num>
+  <w:num w:numId="120" w16cid:durableId="755439137">
+    <w:abstractNumId w:val="136"/>
+  </w:num>
+  <w:num w:numId="121" w16cid:durableId="785779125">
+    <w:abstractNumId w:val="44"/>
+  </w:num>
+  <w:num w:numId="122" w16cid:durableId="873227730">
+    <w:abstractNumId w:val="41"/>
+  </w:num>
+  <w:num w:numId="123" w16cid:durableId="931201862">
     <w:abstractNumId w:val="49"/>
   </w:num>
-  <w:num w:numId="116" w16cid:durableId="1646085051">
-    <w:abstractNumId w:val="71"/>
-  </w:num>
-  <w:num w:numId="117" w16cid:durableId="1603416931">
-    <w:abstractNumId w:val="113"/>
-  </w:num>
-  <w:num w:numId="118" w16cid:durableId="1243219566">
-    <w:abstractNumId w:val="55"/>
-  </w:num>
-  <w:num w:numId="119" w16cid:durableId="244848651">
-    <w:abstractNumId w:val="104"/>
-  </w:num>
-  <w:num w:numId="120" w16cid:durableId="755439137">
-    <w:abstractNumId w:val="135"/>
-  </w:num>
-  <w:num w:numId="121" w16cid:durableId="785779125">
-    <w:abstractNumId w:val="43"/>
-  </w:num>
-  <w:num w:numId="122" w16cid:durableId="873227730">
-    <w:abstractNumId w:val="40"/>
-  </w:num>
-  <w:num w:numId="123" w16cid:durableId="931201862">
-    <w:abstractNumId w:val="48"/>
-  </w:num>
   <w:num w:numId="124" w16cid:durableId="1724986723">
-    <w:abstractNumId w:val="141"/>
+    <w:abstractNumId w:val="142"/>
   </w:num>
   <w:num w:numId="125" w16cid:durableId="769081998">
-    <w:abstractNumId w:val="102"/>
+    <w:abstractNumId w:val="103"/>
   </w:num>
   <w:num w:numId="126" w16cid:durableId="1564678118">
-    <w:abstractNumId w:val="16"/>
+    <w:abstractNumId w:val="17"/>
   </w:num>
   <w:num w:numId="127" w16cid:durableId="355734710">
-    <w:abstractNumId w:val="33"/>
+    <w:abstractNumId w:val="34"/>
   </w:num>
   <w:num w:numId="128" w16cid:durableId="573392945">
     <w:abstractNumId w:val="13"/>
   </w:num>
   <w:num w:numId="129" w16cid:durableId="608777971">
-    <w:abstractNumId w:val="94"/>
+    <w:abstractNumId w:val="95"/>
   </w:num>
   <w:num w:numId="130" w16cid:durableId="390616335">
-    <w:abstractNumId w:val="134"/>
+    <w:abstractNumId w:val="135"/>
   </w:num>
   <w:num w:numId="131" w16cid:durableId="1752189838">
-    <w:abstractNumId w:val="105"/>
+    <w:abstractNumId w:val="106"/>
   </w:num>
   <w:num w:numId="132" w16cid:durableId="1134298880">
-    <w:abstractNumId w:val="47"/>
+    <w:abstractNumId w:val="48"/>
   </w:num>
   <w:num w:numId="133" w16cid:durableId="590705449">
-    <w:abstractNumId w:val="54"/>
+    <w:abstractNumId w:val="55"/>
   </w:num>
   <w:num w:numId="134" w16cid:durableId="1165969731">
-    <w:abstractNumId w:val="85"/>
+    <w:abstractNumId w:val="86"/>
   </w:num>
   <w:num w:numId="135" w16cid:durableId="197475285">
-    <w:abstractNumId w:val="72"/>
+    <w:abstractNumId w:val="73"/>
   </w:num>
   <w:num w:numId="136" w16cid:durableId="1466897847">
-    <w:abstractNumId w:val="21"/>
+    <w:abstractNumId w:val="22"/>
   </w:num>
   <w:num w:numId="137" w16cid:durableId="345595411">
-    <w:abstractNumId w:val="114"/>
+    <w:abstractNumId w:val="115"/>
   </w:num>
   <w:num w:numId="138" w16cid:durableId="1488327510">
-    <w:abstractNumId w:val="80"/>
+    <w:abstractNumId w:val="81"/>
   </w:num>
   <w:num w:numId="139" w16cid:durableId="1214193704">
-    <w:abstractNumId w:val="24"/>
+    <w:abstractNumId w:val="25"/>
   </w:num>
   <w:num w:numId="140" w16cid:durableId="1442804370">
-    <w:abstractNumId w:val="101"/>
+    <w:abstractNumId w:val="102"/>
   </w:num>
   <w:num w:numId="141" w16cid:durableId="1237744592">
     <w:abstractNumId w:val="11"/>
   </w:num>
   <w:num w:numId="142" w16cid:durableId="1705714697">
-    <w:abstractNumId w:val="38"/>
+    <w:abstractNumId w:val="39"/>
   </w:num>
   <w:num w:numId="143" w16cid:durableId="1012682925">
     <w:abstractNumId w:val="4"/>
   </w:num>
   <w:num w:numId="144" w16cid:durableId="477766781">
-    <w:abstractNumId w:val="77"/>
+    <w:abstractNumId w:val="78"/>
   </w:num>
   <w:num w:numId="145" w16cid:durableId="206449973">
-    <w:abstractNumId w:val="19"/>
+    <w:abstractNumId w:val="20"/>
   </w:num>
   <w:num w:numId="146" w16cid:durableId="44527550">
-    <w:abstractNumId w:val="66"/>
+    <w:abstractNumId w:val="67"/>
   </w:num>
   <w:num w:numId="147" w16cid:durableId="1364474745">
-    <w:abstractNumId w:val="59"/>
+    <w:abstractNumId w:val="60"/>
+  </w:num>
+  <w:num w:numId="148" w16cid:durableId="1031299848">
+    <w:abstractNumId w:val="15"/>
   </w:num>
 </w:numbering>
 </file>
@@ -60681,6 +60791,7 @@
   <w:style w:type="character" w:default="1" w:styleId="Fuentedeprrafopredeter">
     <w:name w:val="Default Paragraph Font"/>
     <w:uiPriority w:val="1"/>
+    <w:semiHidden/>
     <w:unhideWhenUsed/>
   </w:style>
   <w:style w:type="table" w:default="1" w:styleId="Tablanormal">

</xml_diff>

<commit_message>
Update 5. Casos de uso Extendido.docx
</commit_message>
<xml_diff>
--- a/Trimestre 2/5. Casos de uso Extendido.docx
+++ b/Trimestre 2/5. Casos de uso Extendido.docx
@@ -5,6 +5,7 @@
     <w:p>
       <w:pPr>
         <w:pStyle w:val="line"/>
+        <w:ind w:left="720" w:hanging="720"/>
       </w:pPr>
     </w:p>
     <w:p>
@@ -1255,7 +1256,27 @@
                 <w:sz w:val="22"/>
                 <w:highlight w:val="green"/>
               </w:rPr>
-              <w:t xml:space="preserve"> (Secretario)</w:t>
+              <w:t xml:space="preserve"> (</w:t>
+            </w:r>
+            <w:proofErr w:type="gramStart"/>
+            <w:r>
+              <w:rPr>
+                <w:rStyle w:val="Textoennegrita"/>
+                <w:b w:val="0"/>
+                <w:sz w:val="22"/>
+                <w:highlight w:val="green"/>
+              </w:rPr>
+              <w:t>Secretario</w:t>
+            </w:r>
+            <w:proofErr w:type="gramEnd"/>
+            <w:r>
+              <w:rPr>
+                <w:rStyle w:val="Textoennegrita"/>
+                <w:b w:val="0"/>
+                <w:sz w:val="22"/>
+                <w:highlight w:val="green"/>
+              </w:rPr>
+              <w:t>)</w:t>
             </w:r>
             <w:r>
               <w:rPr>
@@ -9509,7 +9530,21 @@
               <w:rPr>
                 <w:szCs w:val="22"/>
               </w:rPr>
-              <w:t>las personalizaciones actuales y anteriores, asi como ver la renderización.</w:t>
+              <w:t xml:space="preserve">las personalizaciones actuales y anteriores, </w:t>
+            </w:r>
+            <w:proofErr w:type="spellStart"/>
+            <w:r>
+              <w:rPr>
+                <w:szCs w:val="22"/>
+              </w:rPr>
+              <w:t>asi</w:t>
+            </w:r>
+            <w:proofErr w:type="spellEnd"/>
+            <w:r>
+              <w:rPr>
+                <w:szCs w:val="22"/>
+              </w:rPr>
+              <w:t xml:space="preserve"> como ver la renderización.</w:t>
             </w:r>
           </w:p>
         </w:tc>
@@ -12807,8 +12842,16 @@
               <w:rPr>
                 <w:szCs w:val="22"/>
               </w:rPr>
-              <w:t>Se notifica al cliente sobre la cancelación y se le redirige a la pantalla princip</w:t>
-            </w:r>
+              <w:t xml:space="preserve">Se notifica al cliente sobre la cancelación y se le redirige a la pantalla </w:t>
+            </w:r>
+            <w:proofErr w:type="spellStart"/>
+            <w:r>
+              <w:rPr>
+                <w:szCs w:val="22"/>
+              </w:rPr>
+              <w:t>princip</w:t>
+            </w:r>
+            <w:proofErr w:type="spellEnd"/>
           </w:p>
         </w:tc>
       </w:tr>
@@ -16364,7 +16407,21 @@
               <w:rPr>
                 <w:szCs w:val="22"/>
               </w:rPr>
-              <w:t xml:space="preserve">lleva a cambio el </w:t>
+              <w:t xml:space="preserve">lleva a cambio </w:t>
+            </w:r>
+            <w:proofErr w:type="spellStart"/>
+            <w:r>
+              <w:rPr>
+                <w:szCs w:val="22"/>
+              </w:rPr>
+              <w:t>el</w:t>
+            </w:r>
+            <w:proofErr w:type="spellEnd"/>
+            <w:r>
+              <w:rPr>
+                <w:szCs w:val="22"/>
+              </w:rPr>
+              <w:t xml:space="preserve"> </w:t>
             </w:r>
             <w:r>
               <w:rPr>
@@ -16677,8 +16734,30 @@
               <w:rPr>
                 <w:szCs w:val="22"/>
               </w:rPr>
-              <w:t>El actor se comunica con el administrador via whatsApp</w:t>
-            </w:r>
+              <w:t xml:space="preserve">El actor se comunica con el administrador </w:t>
+            </w:r>
+            <w:proofErr w:type="spellStart"/>
+            <w:r>
+              <w:rPr>
+                <w:szCs w:val="22"/>
+              </w:rPr>
+              <w:t>via</w:t>
+            </w:r>
+            <w:proofErr w:type="spellEnd"/>
+            <w:r>
+              <w:rPr>
+                <w:szCs w:val="22"/>
+              </w:rPr>
+              <w:t xml:space="preserve"> </w:t>
+            </w:r>
+            <w:proofErr w:type="spellStart"/>
+            <w:r>
+              <w:rPr>
+                <w:szCs w:val="22"/>
+              </w:rPr>
+              <w:t>whatsApp</w:t>
+            </w:r>
+            <w:proofErr w:type="spellEnd"/>
           </w:p>
         </w:tc>
       </w:tr>
@@ -33137,13 +33216,7 @@
               <w:rPr>
                 <w:szCs w:val="22"/>
               </w:rPr>
-              <w:t>2</w:t>
-            </w:r>
-            <w:r>
-              <w:rPr>
-                <w:szCs w:val="22"/>
-              </w:rPr>
-              <w:t>7</w:t>
+              <w:t>27</w:t>
             </w:r>
             <w:r>
               <w:rPr>
@@ -35963,13 +36036,7 @@
               <w:rPr>
                 <w:szCs w:val="22"/>
               </w:rPr>
-              <w:t>CU3</w:t>
-            </w:r>
-            <w:r>
-              <w:rPr>
-                <w:szCs w:val="22"/>
-              </w:rPr>
-              <w:t>0</w:t>
+              <w:t>CU30</w:t>
             </w:r>
             <w:r>
               <w:rPr>
@@ -42490,13 +42557,7 @@
               <w:rPr>
                 <w:szCs w:val="22"/>
               </w:rPr>
-              <w:t>CU3</w:t>
-            </w:r>
-            <w:r>
-              <w:rPr>
-                <w:szCs w:val="22"/>
-              </w:rPr>
-              <w:t>7</w:t>
+              <w:t>CU37</w:t>
             </w:r>
             <w:r>
               <w:rPr>
@@ -43061,13 +43122,27 @@
               <w:rPr>
                 <w:szCs w:val="22"/>
               </w:rPr>
-              <w:t>Cambia, agrega o elimina los rende</w:t>
-            </w:r>
-            <w:r>
-              <w:rPr>
-                <w:szCs w:val="22"/>
-              </w:rPr>
-              <w:t>r de las posibles características a elegir</w:t>
+              <w:t xml:space="preserve">Cambia, agrega o elimina </w:t>
+            </w:r>
+            <w:proofErr w:type="gramStart"/>
+            <w:r>
+              <w:rPr>
+                <w:szCs w:val="22"/>
+              </w:rPr>
+              <w:t>los rende</w:t>
+            </w:r>
+            <w:r>
+              <w:rPr>
+                <w:szCs w:val="22"/>
+              </w:rPr>
+              <w:t>r</w:t>
+            </w:r>
+            <w:proofErr w:type="gramEnd"/>
+            <w:r>
+              <w:rPr>
+                <w:szCs w:val="22"/>
+              </w:rPr>
+              <w:t xml:space="preserve"> de las posibles características a elegir</w:t>
             </w:r>
             <w:r>
               <w:rPr>
@@ -43577,13 +43652,7 @@
               <w:rPr>
                 <w:szCs w:val="22"/>
               </w:rPr>
-              <w:t>CU3</w:t>
-            </w:r>
-            <w:r>
-              <w:rPr>
-                <w:szCs w:val="22"/>
-              </w:rPr>
-              <w:t>8</w:t>
+              <w:t>CU38</w:t>
             </w:r>
             <w:r>
               <w:rPr>
@@ -46490,6 +46559,7 @@
               </w:rPr>
               <w:t xml:space="preserve">Se asume que los </w:t>
             </w:r>
+            <w:proofErr w:type="spellStart"/>
             <w:r>
               <w:rPr>
                 <w:szCs w:val="22"/>
@@ -46500,7 +46570,14 @@
               <w:rPr>
                 <w:szCs w:val="22"/>
               </w:rPr>
-              <w:t>s consultarán la barra de seguimiento con regularidad.</w:t>
+              <w:t>s</w:t>
+            </w:r>
+            <w:proofErr w:type="spellEnd"/>
+            <w:r>
+              <w:rPr>
+                <w:szCs w:val="22"/>
+              </w:rPr>
+              <w:t xml:space="preserve"> consultarán la barra de seguimiento con regularidad.</w:t>
             </w:r>
           </w:p>
         </w:tc>
@@ -47000,13 +47077,29 @@
               <w:rPr>
                 <w:szCs w:val="22"/>
               </w:rPr>
-              <w:t xml:space="preserve"> debe haber iniciado sesión.</w:t>
-            </w:r>
-            <w:r>
-              <w:rPr>
-                <w:szCs w:val="22"/>
-              </w:rPr>
-              <w:t>Debe haber al menos un pedido archivado en el historial.</w:t>
+              <w:t xml:space="preserve"> debe haber iniciado </w:t>
+            </w:r>
+            <w:proofErr w:type="spellStart"/>
+            <w:proofErr w:type="gramStart"/>
+            <w:r>
+              <w:rPr>
+                <w:szCs w:val="22"/>
+              </w:rPr>
+              <w:t>sesión.</w:t>
+            </w:r>
+            <w:r>
+              <w:rPr>
+                <w:szCs w:val="22"/>
+              </w:rPr>
+              <w:t>Debe</w:t>
+            </w:r>
+            <w:proofErr w:type="spellEnd"/>
+            <w:proofErr w:type="gramEnd"/>
+            <w:r>
+              <w:rPr>
+                <w:szCs w:val="22"/>
+              </w:rPr>
+              <w:t xml:space="preserve"> haber al menos un pedido archivado en el historial.</w:t>
             </w:r>
           </w:p>
           <w:p>
@@ -47612,7 +47705,23 @@
       </w:tabs>
     </w:pPr>
     <w:r>
-      <w:t>Use Cases for &lt;project&gt;</w:t>
+      <w:t xml:space="preserve">Use Cases </w:t>
+    </w:r>
+    <w:proofErr w:type="spellStart"/>
+    <w:r>
+      <w:t>for</w:t>
+    </w:r>
+    <w:proofErr w:type="spellEnd"/>
+    <w:r>
+      <w:t xml:space="preserve"> &lt;</w:t>
+    </w:r>
+    <w:proofErr w:type="spellStart"/>
+    <w:r>
+      <w:t>project</w:t>
+    </w:r>
+    <w:proofErr w:type="spellEnd"/>
+    <w:r>
+      <w:t>&gt;</w:t>
     </w:r>
     <w:r>
       <w:tab/>

</xml_diff>